<commit_message>
Progress June 6th 2023
</commit_message>
<xml_diff>
--- a/docs/Common_sense_DSA.docx
+++ b/docs/Common_sense_DSA.docx
@@ -1,6 +1,6 @@
 
 <file path=word/document.xml><?xml version="1.0" encoding="utf-8"?>
-<w:document xmlns:wpc="http://schemas.microsoft.com/office/word/2010/wordprocessingCanvas" xmlns:cx="http://schemas.microsoft.com/office/drawing/2014/chartex" xmlns:mc="http://schemas.openxmlformats.org/markup-compatibility/2006" xmlns:o="urn:schemas-microsoft-com:office:office" xmlns:r="http://schemas.openxmlformats.org/officeDocument/2006/relationships" xmlns:m="http://schemas.openxmlformats.org/officeDocument/2006/math" xmlns:v="urn:schemas-microsoft-com:vml" xmlns:wp14="http://schemas.microsoft.com/office/word/2010/wordprocessingDrawing" xmlns:wp="http://schemas.openxmlformats.org/drawingml/2006/wordprocessingDrawing" xmlns:w10="urn:schemas-microsoft-com:office:word" xmlns:w="http://schemas.openxmlformats.org/wordprocessingml/2006/main" xmlns:w14="http://schemas.microsoft.com/office/word/2010/wordml" xmlns:w15="http://schemas.microsoft.com/office/word/2012/wordml" xmlns:w16se="http://schemas.microsoft.com/office/word/2015/wordml/symex" xmlns:wpg="http://schemas.microsoft.com/office/word/2010/wordprocessingGroup" xmlns:wpi="http://schemas.microsoft.com/office/word/2010/wordprocessingInk" xmlns:wne="http://schemas.microsoft.com/office/word/2006/wordml" xmlns:wps="http://schemas.microsoft.com/office/word/2010/wordprocessingShape" mc:Ignorable="w14 w15 w16se wp14">
+<w:document xmlns:wpc="http://schemas.microsoft.com/office/word/2010/wordprocessingCanvas" xmlns:cx="http://schemas.microsoft.com/office/drawing/2014/chartex" xmlns:cx1="http://schemas.microsoft.com/office/drawing/2015/9/8/chartex" xmlns:cx2="http://schemas.microsoft.com/office/drawing/2015/10/21/chartex" xmlns:cx3="http://schemas.microsoft.com/office/drawing/2016/5/9/chartex" xmlns:cx4="http://schemas.microsoft.com/office/drawing/2016/5/10/chartex" xmlns:cx5="http://schemas.microsoft.com/office/drawing/2016/5/11/chartex" xmlns:cx6="http://schemas.microsoft.com/office/drawing/2016/5/12/chartex" xmlns:cx7="http://schemas.microsoft.com/office/drawing/2016/5/13/chartex" xmlns:cx8="http://schemas.microsoft.com/office/drawing/2016/5/14/chartex" xmlns:mc="http://schemas.openxmlformats.org/markup-compatibility/2006" xmlns:aink="http://schemas.microsoft.com/office/drawing/2016/ink" xmlns:am3d="http://schemas.microsoft.com/office/drawing/2017/model3d" xmlns:o="urn:schemas-microsoft-com:office:office" xmlns:oel="http://schemas.microsoft.com/office/2019/extlst" xmlns:r="http://schemas.openxmlformats.org/officeDocument/2006/relationships" xmlns:m="http://schemas.openxmlformats.org/officeDocument/2006/math" xmlns:v="urn:schemas-microsoft-com:vml" xmlns:wp14="http://schemas.microsoft.com/office/word/2010/wordprocessingDrawing" xmlns:wp="http://schemas.openxmlformats.org/drawingml/2006/wordprocessingDrawing" xmlns:w10="urn:schemas-microsoft-com:office:word" xmlns:w="http://schemas.openxmlformats.org/wordprocessingml/2006/main" xmlns:w14="http://schemas.microsoft.com/office/word/2010/wordml" xmlns:w15="http://schemas.microsoft.com/office/word/2012/wordml" xmlns:w16cex="http://schemas.microsoft.com/office/word/2018/wordml/cex" xmlns:w16cid="http://schemas.microsoft.com/office/word/2016/wordml/cid" xmlns:w16="http://schemas.microsoft.com/office/word/2018/wordml" xmlns:w16sdtdh="http://schemas.microsoft.com/office/word/2020/wordml/sdtdatahash" xmlns:w16se="http://schemas.microsoft.com/office/word/2015/wordml/symex" xmlns:wpg="http://schemas.microsoft.com/office/word/2010/wordprocessingGroup" xmlns:wpi="http://schemas.microsoft.com/office/word/2010/wordprocessingInk" xmlns:wne="http://schemas.microsoft.com/office/word/2006/wordml" xmlns:wps="http://schemas.microsoft.com/office/word/2010/wordprocessingShape" mc:Ignorable="w14 w15 w16se w16cid w16 w16cex w16sdtdh wp14">
   <w:body>
     <w:p>
       <w:pPr>
@@ -80,23 +80,13 @@
           <w:szCs w:val="20"/>
         </w:rPr>
       </w:pPr>
-      <w:proofErr w:type="gramStart"/>
       <w:r>
         <w:rPr>
           <w:rFonts w:ascii="Bahnschrift Light Condensed" w:hAnsi="Bahnschrift Light Condensed" w:cs="BookmanStd-Light"/>
           <w:sz w:val="20"/>
           <w:szCs w:val="20"/>
         </w:rPr>
-        <w:t>similarly</w:t>
-      </w:r>
-      <w:proofErr w:type="gramEnd"/>
-      <w:r>
-        <w:rPr>
-          <w:rFonts w:ascii="Bahnschrift Light Condensed" w:hAnsi="Bahnschrift Light Condensed" w:cs="BookmanStd-Light"/>
-          <w:sz w:val="20"/>
-          <w:szCs w:val="20"/>
-        </w:rPr>
-        <w:t>. If you have reason to assume you’ll be dealing with data that is</w:t>
+        <w:t>similarly. If you have reason to assume you’ll be dealing with data that is</w:t>
       </w:r>
     </w:p>
     <w:p>
@@ -416,25 +406,7 @@
           <w:sz w:val="19"/>
           <w:szCs w:val="19"/>
         </w:rPr>
-        <w:t xml:space="preserve">A good hash </w:t>
-      </w:r>
-      <w:proofErr w:type="spellStart"/>
-      <w:r>
-        <w:rPr>
-          <w:rFonts w:ascii="BookmanStd-Light" w:hAnsi="BookmanStd-Light" w:cs="BookmanStd-Light"/>
-          <w:sz w:val="19"/>
-          <w:szCs w:val="19"/>
-        </w:rPr>
-        <w:t>tablem</w:t>
-      </w:r>
-      <w:proofErr w:type="spellEnd"/>
-      <w:r>
-        <w:rPr>
-          <w:rFonts w:ascii="BookmanStd-Light" w:hAnsi="BookmanStd-Light" w:cs="BookmanStd-Light"/>
-          <w:sz w:val="19"/>
-          <w:szCs w:val="19"/>
-        </w:rPr>
-        <w:t xml:space="preserve"> </w:t>
+        <w:t xml:space="preserve">A good hash tablem </w:t>
       </w:r>
       <w:r>
         <w:rPr>
@@ -932,6 +904,7 @@
           <w:sz w:val="19"/>
           <w:szCs w:val="19"/>
         </w:rPr>
+        <w:lastRenderedPageBreak/>
         <w:t>LIFO way</w:t>
       </w:r>
     </w:p>
@@ -954,7 +927,6 @@
           <w:sz w:val="19"/>
           <w:szCs w:val="19"/>
         </w:rPr>
-        <w:lastRenderedPageBreak/>
         <w:t>the stack is</w:t>
       </w:r>
     </w:p>
@@ -1163,25 +1135,7 @@
           <w:sz w:val="19"/>
           <w:szCs w:val="19"/>
         </w:rPr>
-        <w:t xml:space="preserve">potential bugs. The </w:t>
-      </w:r>
-      <w:proofErr w:type="spellStart"/>
-      <w:r>
-        <w:rPr>
-          <w:rFonts w:ascii="BookmanStd-Light" w:hAnsi="BookmanStd-Light" w:cs="BookmanStd-Light"/>
-          <w:sz w:val="19"/>
-          <w:szCs w:val="19"/>
-        </w:rPr>
-        <w:t>linting</w:t>
-      </w:r>
-      <w:proofErr w:type="spellEnd"/>
-      <w:r>
-        <w:rPr>
-          <w:rFonts w:ascii="BookmanStd-Light" w:hAnsi="BookmanStd-Light" w:cs="BookmanStd-Light"/>
-          <w:sz w:val="19"/>
-          <w:szCs w:val="19"/>
-        </w:rPr>
-        <w:t xml:space="preserve"> algorithm, for example, only works if we exclusively</w:t>
+        <w:t>potential bugs. The linting algorithm, for example, only works if we exclusively</w:t>
       </w:r>
     </w:p>
     <w:p>
@@ -1339,25 +1293,7 @@
           <w:sz w:val="19"/>
           <w:szCs w:val="19"/>
         </w:rPr>
-        <w:t xml:space="preserve">They are applied in queuing printing jobs for example a computer receiving printing requests from different machines on the network. They are also applicable </w:t>
-      </w:r>
-      <w:proofErr w:type="gramStart"/>
-      <w:r>
-        <w:rPr>
-          <w:rFonts w:ascii="BookmanStd-Light" w:hAnsi="BookmanStd-Light" w:cs="BookmanStd-Light"/>
-          <w:sz w:val="19"/>
-          <w:szCs w:val="19"/>
-        </w:rPr>
-        <w:t>In</w:t>
-      </w:r>
-      <w:proofErr w:type="gramEnd"/>
-      <w:r>
-        <w:rPr>
-          <w:rFonts w:ascii="BookmanStd-Light" w:hAnsi="BookmanStd-Light" w:cs="BookmanStd-Light"/>
-          <w:sz w:val="19"/>
-          <w:szCs w:val="19"/>
-        </w:rPr>
-        <w:t xml:space="preserve"> queuing asynchronous requests and understanding the order in which they are handled.</w:t>
+        <w:t>They are applied in queuing printing jobs for example a computer receiving printing requests from different machines on the network. They are also applicable In queuing asynchronous requests and understanding the order in which they are handled.</w:t>
       </w:r>
     </w:p>
     <w:p>
@@ -1451,7 +1387,6 @@
         </w:rPr>
         <w:t xml:space="preserve">surprisingly simple ways. Sometimes, it even seems like magic. </w:t>
       </w:r>
-      <w:proofErr w:type="spellStart"/>
       <w:r>
         <w:rPr>
           <w:rFonts w:ascii="BookmanStd-Light" w:hAnsi="BookmanStd-Light" w:cs="BookmanStd-Light"/>
@@ -1468,7 +1403,6 @@
         </w:rPr>
         <w:t>aha</w:t>
       </w:r>
-      <w:proofErr w:type="spellEnd"/>
     </w:p>
     <w:p>
       <w:pPr>
@@ -1761,6 +1695,7 @@
           <w:sz w:val="19"/>
           <w:szCs w:val="19"/>
         </w:rPr>
+        <w:lastRenderedPageBreak/>
         <w:t>of levels deep into something.</w:t>
       </w:r>
     </w:p>
@@ -1801,43 +1736,23 @@
           <w:szCs w:val="20"/>
         </w:rPr>
       </w:pPr>
-      <w:bookmarkStart w:id="0" w:name="_GoBack"/>
-      <w:bookmarkEnd w:id="0"/>
-    </w:p>
-    <w:p>
-      <w:pPr>
-        <w:jc w:val="both"/>
-        <w:rPr>
-          <w:rFonts w:ascii="Bahnschrift Light Condensed" w:hAnsi="Bahnschrift Light Condensed"/>
-          <w:sz w:val="20"/>
-          <w:szCs w:val="20"/>
-        </w:rPr>
-      </w:pPr>
-      <w:r>
-        <w:rPr>
-          <w:rFonts w:ascii="Bahnschrift Light Condensed" w:hAnsi="Bahnschrift Light Condensed"/>
-          <w:sz w:val="20"/>
-          <w:szCs w:val="20"/>
-        </w:rPr>
-        <w:t xml:space="preserve">However, we do know that there’s a specific range in which </w:t>
-      </w:r>
-      <w:proofErr w:type="gramStart"/>
-      <w:r>
-        <w:rPr>
-          <w:rFonts w:ascii="Bahnschrift Light Condensed" w:hAnsi="Bahnschrift Light Condensed"/>
-          <w:sz w:val="20"/>
-          <w:szCs w:val="20"/>
-        </w:rPr>
-        <w:t>O(</w:t>
-      </w:r>
-      <w:proofErr w:type="gramEnd"/>
-      <w:r>
-        <w:rPr>
-          <w:rFonts w:ascii="Bahnschrift Light Condensed" w:hAnsi="Bahnschrift Light Condensed"/>
-          <w:sz w:val="20"/>
-          <w:szCs w:val="20"/>
-        </w:rPr>
-        <w:t>N * M) lies. That</w:t>
+    </w:p>
+    <w:p>
+      <w:pPr>
+        <w:jc w:val="both"/>
+        <w:rPr>
+          <w:rFonts w:ascii="Bahnschrift Light Condensed" w:hAnsi="Bahnschrift Light Condensed"/>
+          <w:sz w:val="20"/>
+          <w:szCs w:val="20"/>
+        </w:rPr>
+      </w:pPr>
+      <w:r>
+        <w:rPr>
+          <w:rFonts w:ascii="Bahnschrift Light Condensed" w:hAnsi="Bahnschrift Light Condensed"/>
+          <w:sz w:val="20"/>
+          <w:szCs w:val="20"/>
+        </w:rPr>
+        <w:t>However, we do know that there’s a specific range in which O(N * M) lies. That</w:t>
       </w:r>
     </w:p>
     <w:p>
@@ -1891,25 +1806,7 @@
           <w:sz w:val="20"/>
           <w:szCs w:val="20"/>
         </w:rPr>
-        <w:t xml:space="preserve">low as 1, we end up with O(N). In a sense then, </w:t>
-      </w:r>
-      <w:proofErr w:type="gramStart"/>
-      <w:r>
-        <w:rPr>
-          <w:rFonts w:ascii="Bahnschrift Light Condensed" w:hAnsi="Bahnschrift Light Condensed"/>
-          <w:sz w:val="20"/>
-          <w:szCs w:val="20"/>
-        </w:rPr>
-        <w:t>O(</w:t>
-      </w:r>
-      <w:proofErr w:type="gramEnd"/>
-      <w:r>
-        <w:rPr>
-          <w:rFonts w:ascii="Bahnschrift Light Condensed" w:hAnsi="Bahnschrift Light Condensed"/>
-          <w:sz w:val="20"/>
-          <w:szCs w:val="20"/>
-        </w:rPr>
-        <w:t>N * M) can be construed</w:t>
+        <w:t>low as 1, we end up with O(N). In a sense then, O(N * M) can be construed</w:t>
       </w:r>
     </w:p>
     <w:p>
@@ -1955,117 +1852,53 @@
           <w:sz w:val="20"/>
           <w:szCs w:val="20"/>
         </w:rPr>
-        <w:t xml:space="preserve">Password generator might use an algorithm of </w:t>
-      </w:r>
-      <w:proofErr w:type="gramStart"/>
-      <w:r>
-        <w:rPr>
-          <w:rFonts w:ascii="Bahnschrift Light Condensed" w:hAnsi="Bahnschrift Light Condensed"/>
-          <w:sz w:val="20"/>
-          <w:szCs w:val="20"/>
-        </w:rPr>
-        <w:t>O(</w:t>
-      </w:r>
-      <w:proofErr w:type="gramEnd"/>
-      <w:r>
-        <w:rPr>
-          <w:rFonts w:ascii="Bahnschrift Light Condensed" w:hAnsi="Bahnschrift Light Condensed"/>
-          <w:sz w:val="20"/>
-          <w:szCs w:val="20"/>
-        </w:rPr>
-        <w:t xml:space="preserve">26)n – Each time we add one element </w:t>
-      </w:r>
-      <w:proofErr w:type="spellStart"/>
-      <w:r>
-        <w:rPr>
-          <w:rFonts w:ascii="Bahnschrift Light Condensed" w:hAnsi="Bahnschrift Light Condensed"/>
-          <w:sz w:val="20"/>
-          <w:szCs w:val="20"/>
-        </w:rPr>
-        <w:t>od</w:t>
-      </w:r>
-      <w:proofErr w:type="spellEnd"/>
-      <w:r>
-        <w:rPr>
-          <w:rFonts w:ascii="Bahnschrift Light Condensed" w:hAnsi="Bahnschrift Light Condensed"/>
-          <w:sz w:val="20"/>
-          <w:szCs w:val="20"/>
-        </w:rPr>
-        <w:t xml:space="preserve"> data, the algorithm doubles in steps</w:t>
-      </w:r>
-    </w:p>
-    <w:p>
-      <w:pPr>
-        <w:jc w:val="both"/>
-        <w:rPr>
-          <w:rFonts w:ascii="Bahnschrift Light Condensed" w:hAnsi="Bahnschrift Light Condensed"/>
-          <w:sz w:val="20"/>
-          <w:szCs w:val="20"/>
-        </w:rPr>
-      </w:pPr>
-    </w:p>
-    <w:p>
-      <w:pPr>
-        <w:jc w:val="both"/>
-        <w:rPr>
-          <w:rFonts w:ascii="Bahnschrift Light Condensed" w:hAnsi="Bahnschrift Light Condensed"/>
-          <w:sz w:val="20"/>
-          <w:szCs w:val="20"/>
-        </w:rPr>
-      </w:pPr>
-      <w:proofErr w:type="gramStart"/>
-      <w:r>
-        <w:rPr>
-          <w:rFonts w:ascii="Bahnschrift Light Condensed" w:hAnsi="Bahnschrift Light Condensed"/>
-          <w:sz w:val="20"/>
-          <w:szCs w:val="20"/>
-        </w:rPr>
-        <w:t>One  area</w:t>
-      </w:r>
-      <w:proofErr w:type="gramEnd"/>
-      <w:r>
-        <w:rPr>
-          <w:rFonts w:ascii="Bahnschrift Light Condensed" w:hAnsi="Bahnschrift Light Condensed"/>
-          <w:sz w:val="20"/>
-          <w:szCs w:val="20"/>
-        </w:rPr>
-        <w:t xml:space="preserve"> in which</w:t>
-      </w:r>
-    </w:p>
-    <w:p>
-      <w:pPr>
-        <w:jc w:val="both"/>
-        <w:rPr>
-          <w:rFonts w:ascii="Bahnschrift Light Condensed" w:hAnsi="Bahnschrift Light Condensed"/>
-          <w:sz w:val="20"/>
-          <w:szCs w:val="20"/>
-        </w:rPr>
-      </w:pPr>
-      <w:r>
-        <w:rPr>
-          <w:rFonts w:ascii="Bahnschrift Light Condensed" w:hAnsi="Bahnschrift Light Condensed"/>
-          <w:sz w:val="20"/>
-          <w:szCs w:val="20"/>
-        </w:rPr>
-        <w:t xml:space="preserve">recursion shines </w:t>
-      </w:r>
-      <w:proofErr w:type="gramStart"/>
-      <w:r>
-        <w:rPr>
-          <w:rFonts w:ascii="Bahnschrift Light Condensed" w:hAnsi="Bahnschrift Light Condensed"/>
-          <w:sz w:val="20"/>
-          <w:szCs w:val="20"/>
-        </w:rPr>
-        <w:t>is</w:t>
-      </w:r>
-      <w:proofErr w:type="gramEnd"/>
-      <w:r>
-        <w:rPr>
-          <w:rFonts w:ascii="Bahnschrift Light Condensed" w:hAnsi="Bahnschrift Light Condensed"/>
-          <w:sz w:val="20"/>
-          <w:szCs w:val="20"/>
-        </w:rPr>
-        <w:t xml:space="preserve"> where we need to act on a problem that has an arbitrary</w:t>
+        <w:t>Password generator might use an algorithm of O(26)n – Each time we add one element od data, the algorithm doubles in steps</w:t>
+      </w:r>
+    </w:p>
+    <w:p>
+      <w:pPr>
+        <w:jc w:val="both"/>
+        <w:rPr>
+          <w:rFonts w:ascii="Bahnschrift Light Condensed" w:hAnsi="Bahnschrift Light Condensed"/>
+          <w:sz w:val="20"/>
+          <w:szCs w:val="20"/>
+        </w:rPr>
+      </w:pPr>
+    </w:p>
+    <w:p>
+      <w:pPr>
+        <w:jc w:val="both"/>
+        <w:rPr>
+          <w:rFonts w:ascii="Bahnschrift Light Condensed" w:hAnsi="Bahnschrift Light Condensed"/>
+          <w:sz w:val="20"/>
+          <w:szCs w:val="20"/>
+        </w:rPr>
+      </w:pPr>
+      <w:r>
+        <w:rPr>
+          <w:rFonts w:ascii="Bahnschrift Light Condensed" w:hAnsi="Bahnschrift Light Condensed"/>
+          <w:sz w:val="20"/>
+          <w:szCs w:val="20"/>
+        </w:rPr>
+        <w:t>One  area in which</w:t>
+      </w:r>
+    </w:p>
+    <w:p>
+      <w:pPr>
+        <w:jc w:val="both"/>
+        <w:rPr>
+          <w:rFonts w:ascii="Bahnschrift Light Condensed" w:hAnsi="Bahnschrift Light Condensed"/>
+          <w:sz w:val="20"/>
+          <w:szCs w:val="20"/>
+        </w:rPr>
+      </w:pPr>
+      <w:r>
+        <w:rPr>
+          <w:rFonts w:ascii="Bahnschrift Light Condensed" w:hAnsi="Bahnschrift Light Condensed"/>
+          <w:sz w:val="20"/>
+          <w:szCs w:val="20"/>
+        </w:rPr>
+        <w:t>recursion shines is where we need to act on a problem that has an arbitrary</w:t>
       </w:r>
     </w:p>
     <w:p>
@@ -2101,25 +1934,7 @@
           <w:sz w:val="20"/>
           <w:szCs w:val="20"/>
         </w:rPr>
-        <w:t xml:space="preserve">it is able to make a calculation based on a </w:t>
-      </w:r>
-      <w:proofErr w:type="spellStart"/>
-      <w:r>
-        <w:rPr>
-          <w:rFonts w:ascii="Bahnschrift Light Condensed" w:hAnsi="Bahnschrift Light Condensed"/>
-          <w:sz w:val="20"/>
-          <w:szCs w:val="20"/>
-        </w:rPr>
-        <w:t>subproblem</w:t>
-      </w:r>
-      <w:proofErr w:type="spellEnd"/>
-      <w:r>
-        <w:rPr>
-          <w:rFonts w:ascii="Bahnschrift Light Condensed" w:hAnsi="Bahnschrift Light Condensed"/>
-          <w:sz w:val="20"/>
-          <w:szCs w:val="20"/>
-        </w:rPr>
-        <w:t xml:space="preserve"> of the problem at hand</w:t>
+        <w:t>it is able to make a calculation based on a subproblem of the problem at hand</w:t>
       </w:r>
     </w:p>
     <w:p>
@@ -2314,7 +2129,1629 @@
         <w:t>have to think about when going bottom up.</w:t>
       </w:r>
     </w:p>
+    <w:p>
+      <w:pPr>
+        <w:jc w:val="both"/>
+        <w:rPr>
+          <w:rFonts w:ascii="Bahnschrift Light Condensed" w:hAnsi="Bahnschrift Light Condensed"/>
+          <w:sz w:val="20"/>
+          <w:szCs w:val="20"/>
+        </w:rPr>
+      </w:pPr>
+    </w:p>
+    <w:p>
+      <w:pPr>
+        <w:jc w:val="both"/>
+        <w:rPr>
+          <w:rFonts w:ascii="Bahnschrift Light Condensed" w:hAnsi="Bahnschrift Light Condensed"/>
+          <w:sz w:val="20"/>
+          <w:szCs w:val="20"/>
+        </w:rPr>
+      </w:pPr>
+      <w:r>
+        <w:rPr>
+          <w:rFonts w:ascii="Bahnschrift Light Condensed" w:hAnsi="Bahnschrift Light Condensed"/>
+          <w:sz w:val="20"/>
+          <w:szCs w:val="20"/>
+        </w:rPr>
+        <w:t>Unnecessary Recursive Calls</w:t>
+      </w:r>
+    </w:p>
+    <w:p>
+      <w:pPr>
+        <w:jc w:val="both"/>
+        <w:rPr>
+          <w:rFonts w:ascii="Bahnschrift Light Condensed" w:hAnsi="Bahnschrift Light Condensed"/>
+          <w:sz w:val="20"/>
+          <w:szCs w:val="20"/>
+        </w:rPr>
+      </w:pPr>
+      <w:r>
+        <w:rPr>
+          <w:rFonts w:ascii="Bahnschrift Light Condensed" w:hAnsi="Bahnschrift Light Condensed"/>
+          <w:sz w:val="20"/>
+          <w:szCs w:val="20"/>
+        </w:rPr>
+        <w:t>In fact, recursion is often the culprit behind</w:t>
+      </w:r>
+    </w:p>
+    <w:p>
+      <w:pPr>
+        <w:jc w:val="both"/>
+        <w:rPr>
+          <w:rFonts w:ascii="Bahnschrift Light Condensed" w:hAnsi="Bahnschrift Light Condensed"/>
+          <w:sz w:val="20"/>
+          <w:szCs w:val="20"/>
+        </w:rPr>
+      </w:pPr>
+      <w:r>
+        <w:rPr>
+          <w:rFonts w:ascii="Bahnschrift Light Condensed" w:hAnsi="Bahnschrift Light Condensed"/>
+          <w:sz w:val="20"/>
+          <w:szCs w:val="20"/>
+        </w:rPr>
+        <w:lastRenderedPageBreak/>
+        <w:t>some of the slowest categories of Big O, such as O(2</w:t>
+      </w:r>
+      <w:r>
+        <w:rPr>
+          <w:rFonts w:ascii="Bahnschrift Light Condensed" w:hAnsi="Bahnschrift Light Condensed"/>
+          <w:sz w:val="20"/>
+          <w:szCs w:val="20"/>
+        </w:rPr>
+        <w:t xml:space="preserve"> ^ </w:t>
+      </w:r>
+      <w:r>
+        <w:rPr>
+          <w:rFonts w:ascii="Bahnschrift Light Condensed" w:hAnsi="Bahnschrift Light Condensed"/>
+          <w:sz w:val="20"/>
+          <w:szCs w:val="20"/>
+        </w:rPr>
+        <w:t>N).</w:t>
+      </w:r>
+    </w:p>
+    <w:p>
+      <w:pPr>
+        <w:jc w:val="both"/>
+        <w:rPr>
+          <w:rFonts w:ascii="Bahnschrift Light Condensed" w:hAnsi="Bahnschrift Light Condensed"/>
+          <w:sz w:val="20"/>
+          <w:szCs w:val="20"/>
+        </w:rPr>
+      </w:pPr>
+    </w:p>
+    <w:p>
+      <w:pPr>
+        <w:jc w:val="both"/>
+        <w:rPr>
+          <w:rFonts w:ascii="Bahnschrift Light Condensed" w:hAnsi="Bahnschrift Light Condensed"/>
+          <w:sz w:val="20"/>
+          <w:szCs w:val="20"/>
+        </w:rPr>
+      </w:pPr>
+      <w:r>
+        <w:rPr>
+          <w:rFonts w:ascii="Bahnschrift Light Condensed" w:hAnsi="Bahnschrift Light Condensed"/>
+          <w:sz w:val="20"/>
+          <w:szCs w:val="20"/>
+        </w:rPr>
+        <w:t xml:space="preserve">Max number of array – </w:t>
+      </w:r>
+    </w:p>
+    <w:p>
+      <w:pPr>
+        <w:jc w:val="both"/>
+        <w:rPr>
+          <w:rFonts w:ascii="Bahnschrift Light Condensed" w:hAnsi="Bahnschrift Light Condensed"/>
+          <w:sz w:val="20"/>
+          <w:szCs w:val="20"/>
+        </w:rPr>
+      </w:pPr>
+      <w:r>
+        <w:rPr>
+          <w:rFonts w:ascii="Bahnschrift Light Condensed" w:hAnsi="Bahnschrift Light Condensed"/>
+          <w:sz w:val="20"/>
+          <w:szCs w:val="20"/>
+        </w:rPr>
+        <w:t xml:space="preserve">  One implementation with recursion is of complexity  0 (2</w:t>
+      </w:r>
+      <w:r>
+        <w:rPr>
+          <w:rFonts w:ascii="Bahnschrift Light Condensed" w:hAnsi="Bahnschrift Light Condensed"/>
+          <w:sz w:val="20"/>
+          <w:szCs w:val="20"/>
+        </w:rPr>
+        <w:t xml:space="preserve"> ^</w:t>
+      </w:r>
+      <w:r>
+        <w:rPr>
+          <w:rFonts w:ascii="Bahnschrift Light Condensed" w:hAnsi="Bahnschrift Light Condensed"/>
+          <w:sz w:val="20"/>
+          <w:szCs w:val="20"/>
+        </w:rPr>
+        <w:t xml:space="preserve"> N ) While another also with recursin is O (N), , improvement achieved just by storing the value of a recursive call in avariable rather than having to compute that value again by calling the recursive function. </w:t>
+      </w:r>
+    </w:p>
+    <w:p>
+      <w:pPr>
+        <w:pStyle w:val="ListParagraph"/>
+        <w:numPr>
+          <w:ilvl w:val="0"/>
+          <w:numId w:val="2"/>
+        </w:numPr>
+        <w:autoSpaceDE w:val="0"/>
+        <w:autoSpaceDN w:val="0"/>
+        <w:adjustRightInd w:val="0"/>
+        <w:spacing w:after="0" w:line="240" w:lineRule="auto"/>
+        <w:rPr>
+          <w:rFonts w:ascii="DejaVuSansMono" w:hAnsi="DejaVuSansMono" w:cs="DejaVuSansMono"/>
+          <w:color w:val="000000"/>
+          <w:sz w:val="16"/>
+          <w:szCs w:val="16"/>
+          <w:lang w:val="en-NG"/>
+        </w:rPr>
+      </w:pPr>
+      <w:r>
+        <w:rPr>
+          <w:rFonts w:ascii="DejaVuSansMono-Bold" w:hAnsi="DejaVuSansMono-Bold" w:cs="DejaVuSansMono-Bold"/>
+          <w:b/>
+          <w:bCs/>
+          <w:color w:val="91117D"/>
+          <w:sz w:val="16"/>
+          <w:szCs w:val="16"/>
+          <w:lang w:val="en-NG"/>
+        </w:rPr>
+        <w:t>def max</w:t>
+      </w:r>
+      <w:r>
+        <w:rPr>
+          <w:rFonts w:ascii="DejaVuSansMono" w:hAnsi="DejaVuSansMono" w:cs="DejaVuSansMono"/>
+          <w:color w:val="000000"/>
+          <w:sz w:val="16"/>
+          <w:szCs w:val="16"/>
+          <w:lang w:val="en-NG"/>
+        </w:rPr>
+        <w:t>(array)</w:t>
+      </w:r>
+    </w:p>
+    <w:p>
+      <w:pPr>
+        <w:autoSpaceDE w:val="0"/>
+        <w:autoSpaceDN w:val="0"/>
+        <w:adjustRightInd w:val="0"/>
+        <w:spacing w:after="0" w:line="240" w:lineRule="auto"/>
+        <w:rPr>
+          <w:rFonts w:ascii="DejaVuSansMono-Oblique" w:hAnsi="DejaVuSansMono-Oblique" w:cs="DejaVuSansMono-Oblique"/>
+          <w:i/>
+          <w:iCs/>
+          <w:color w:val="0F7C0F"/>
+          <w:sz w:val="16"/>
+          <w:szCs w:val="16"/>
+          <w:lang w:val="en-NG"/>
+        </w:rPr>
+      </w:pPr>
+      <w:r>
+        <w:rPr>
+          <w:rFonts w:ascii="DejaVuSansMono-Oblique" w:hAnsi="DejaVuSansMono-Oblique" w:cs="DejaVuSansMono-Oblique"/>
+          <w:i/>
+          <w:iCs/>
+          <w:color w:val="0F7C0F"/>
+          <w:sz w:val="16"/>
+          <w:szCs w:val="16"/>
+          <w:lang w:val="en-NG"/>
+        </w:rPr>
+        <w:t># Base case - if the array has only one element, it is</w:t>
+      </w:r>
+    </w:p>
+    <w:p>
+      <w:pPr>
+        <w:autoSpaceDE w:val="0"/>
+        <w:autoSpaceDN w:val="0"/>
+        <w:adjustRightInd w:val="0"/>
+        <w:spacing w:after="0" w:line="240" w:lineRule="auto"/>
+        <w:rPr>
+          <w:rFonts w:ascii="DejaVuSansMono-Oblique" w:hAnsi="DejaVuSansMono-Oblique" w:cs="DejaVuSansMono-Oblique"/>
+          <w:i/>
+          <w:iCs/>
+          <w:color w:val="0F7C0F"/>
+          <w:sz w:val="16"/>
+          <w:szCs w:val="16"/>
+          <w:lang w:val="en-NG"/>
+        </w:rPr>
+      </w:pPr>
+      <w:r>
+        <w:rPr>
+          <w:rFonts w:ascii="DejaVuSansMono-Oblique" w:hAnsi="DejaVuSansMono-Oblique" w:cs="DejaVuSansMono-Oblique"/>
+          <w:i/>
+          <w:iCs/>
+          <w:color w:val="0F7C0F"/>
+          <w:sz w:val="16"/>
+          <w:szCs w:val="16"/>
+          <w:lang w:val="en-NG"/>
+        </w:rPr>
+        <w:t># by definition the greatest number:</w:t>
+      </w:r>
+    </w:p>
+    <w:p>
+      <w:pPr>
+        <w:autoSpaceDE w:val="0"/>
+        <w:autoSpaceDN w:val="0"/>
+        <w:adjustRightInd w:val="0"/>
+        <w:spacing w:after="0" w:line="240" w:lineRule="auto"/>
+        <w:rPr>
+          <w:rFonts w:ascii="DejaVuSansMono" w:hAnsi="DejaVuSansMono" w:cs="DejaVuSansMono"/>
+          <w:color w:val="000000"/>
+          <w:sz w:val="16"/>
+          <w:szCs w:val="16"/>
+          <w:lang w:val="en-NG"/>
+        </w:rPr>
+      </w:pPr>
+      <w:r>
+        <w:rPr>
+          <w:rFonts w:ascii="DejaVuSansMono-Bold" w:hAnsi="DejaVuSansMono-Bold" w:cs="DejaVuSansMono-Bold"/>
+          <w:b/>
+          <w:bCs/>
+          <w:color w:val="91117D"/>
+          <w:sz w:val="16"/>
+          <w:szCs w:val="16"/>
+          <w:lang w:val="en-NG"/>
+        </w:rPr>
+        <w:t xml:space="preserve">return </w:t>
+      </w:r>
+      <w:r>
+        <w:rPr>
+          <w:rFonts w:ascii="DejaVuSansMono" w:hAnsi="DejaVuSansMono" w:cs="DejaVuSansMono"/>
+          <w:color w:val="000000"/>
+          <w:sz w:val="16"/>
+          <w:szCs w:val="16"/>
+          <w:lang w:val="en-NG"/>
+        </w:rPr>
+        <w:t xml:space="preserve">array[0] </w:t>
+      </w:r>
+      <w:r>
+        <w:rPr>
+          <w:rFonts w:ascii="DejaVuSansMono-Bold" w:hAnsi="DejaVuSansMono-Bold" w:cs="DejaVuSansMono-Bold"/>
+          <w:b/>
+          <w:bCs/>
+          <w:color w:val="91117D"/>
+          <w:sz w:val="16"/>
+          <w:szCs w:val="16"/>
+          <w:lang w:val="en-NG"/>
+        </w:rPr>
+        <w:t xml:space="preserve">if </w:t>
+      </w:r>
+      <w:r>
+        <w:rPr>
+          <w:rFonts w:ascii="DejaVuSansMono" w:hAnsi="DejaVuSansMono" w:cs="DejaVuSansMono"/>
+          <w:color w:val="000000"/>
+          <w:sz w:val="16"/>
+          <w:szCs w:val="16"/>
+          <w:lang w:val="en-NG"/>
+        </w:rPr>
+        <w:t>array.</w:t>
+      </w:r>
+      <w:r>
+        <w:rPr>
+          <w:rFonts w:ascii="DejaVuSansMono-Bold" w:hAnsi="DejaVuSansMono-Bold" w:cs="DejaVuSansMono-Bold"/>
+          <w:b/>
+          <w:bCs/>
+          <w:color w:val="91117D"/>
+          <w:sz w:val="16"/>
+          <w:szCs w:val="16"/>
+          <w:lang w:val="en-NG"/>
+        </w:rPr>
+        <w:t xml:space="preserve">length </w:t>
+      </w:r>
+      <w:r>
+        <w:rPr>
+          <w:rFonts w:ascii="DejaVuSansMono" w:hAnsi="DejaVuSansMono" w:cs="DejaVuSansMono"/>
+          <w:color w:val="000000"/>
+          <w:sz w:val="16"/>
+          <w:szCs w:val="16"/>
+          <w:lang w:val="en-NG"/>
+        </w:rPr>
+        <w:t>== 1</w:t>
+      </w:r>
+    </w:p>
+    <w:p>
+      <w:pPr>
+        <w:autoSpaceDE w:val="0"/>
+        <w:autoSpaceDN w:val="0"/>
+        <w:adjustRightInd w:val="0"/>
+        <w:spacing w:after="0" w:line="240" w:lineRule="auto"/>
+        <w:rPr>
+          <w:rFonts w:ascii="DejaVuSansMono-Oblique" w:hAnsi="DejaVuSansMono-Oblique" w:cs="DejaVuSansMono-Oblique"/>
+          <w:i/>
+          <w:iCs/>
+          <w:color w:val="0F7C0F"/>
+          <w:sz w:val="16"/>
+          <w:szCs w:val="16"/>
+          <w:lang w:val="en-NG"/>
+        </w:rPr>
+      </w:pPr>
+      <w:r>
+        <w:rPr>
+          <w:rFonts w:ascii="DejaVuSansMono-Oblique" w:hAnsi="DejaVuSansMono-Oblique" w:cs="DejaVuSansMono-Oblique"/>
+          <w:i/>
+          <w:iCs/>
+          <w:color w:val="0F7C0F"/>
+          <w:sz w:val="16"/>
+          <w:szCs w:val="16"/>
+          <w:lang w:val="en-NG"/>
+        </w:rPr>
+        <w:t># Compare the first element with the greatest element</w:t>
+      </w:r>
+    </w:p>
+    <w:p>
+      <w:pPr>
+        <w:autoSpaceDE w:val="0"/>
+        <w:autoSpaceDN w:val="0"/>
+        <w:adjustRightInd w:val="0"/>
+        <w:spacing w:after="0" w:line="240" w:lineRule="auto"/>
+        <w:rPr>
+          <w:rFonts w:ascii="DejaVuSansMono-Oblique" w:hAnsi="DejaVuSansMono-Oblique" w:cs="DejaVuSansMono-Oblique"/>
+          <w:i/>
+          <w:iCs/>
+          <w:color w:val="0F7C0F"/>
+          <w:sz w:val="16"/>
+          <w:szCs w:val="16"/>
+          <w:lang w:val="en-NG"/>
+        </w:rPr>
+      </w:pPr>
+      <w:r>
+        <w:rPr>
+          <w:rFonts w:ascii="DejaVuSansMono-Oblique" w:hAnsi="DejaVuSansMono-Oblique" w:cs="DejaVuSansMono-Oblique"/>
+          <w:i/>
+          <w:iCs/>
+          <w:color w:val="0F7C0F"/>
+          <w:sz w:val="16"/>
+          <w:szCs w:val="16"/>
+          <w:lang w:val="en-NG"/>
+        </w:rPr>
+        <w:t># from the remainder of the array. If the first element</w:t>
+      </w:r>
+    </w:p>
+    <w:p>
+      <w:pPr>
+        <w:autoSpaceDE w:val="0"/>
+        <w:autoSpaceDN w:val="0"/>
+        <w:adjustRightInd w:val="0"/>
+        <w:spacing w:after="0" w:line="240" w:lineRule="auto"/>
+        <w:rPr>
+          <w:rFonts w:ascii="DejaVuSansMono-Oblique" w:hAnsi="DejaVuSansMono-Oblique" w:cs="DejaVuSansMono-Oblique"/>
+          <w:i/>
+          <w:iCs/>
+          <w:color w:val="0F7C0F"/>
+          <w:sz w:val="16"/>
+          <w:szCs w:val="16"/>
+          <w:lang w:val="en-NG"/>
+        </w:rPr>
+      </w:pPr>
+      <w:r>
+        <w:rPr>
+          <w:rFonts w:ascii="DejaVuSansMono-Oblique" w:hAnsi="DejaVuSansMono-Oblique" w:cs="DejaVuSansMono-Oblique"/>
+          <w:i/>
+          <w:iCs/>
+          <w:color w:val="0F7C0F"/>
+          <w:sz w:val="16"/>
+          <w:szCs w:val="16"/>
+          <w:lang w:val="en-NG"/>
+        </w:rPr>
+        <w:t># is greater, return it as the greatest number:</w:t>
+      </w:r>
+    </w:p>
+    <w:p>
+      <w:pPr>
+        <w:autoSpaceDE w:val="0"/>
+        <w:autoSpaceDN w:val="0"/>
+        <w:adjustRightInd w:val="0"/>
+        <w:spacing w:after="0" w:line="240" w:lineRule="auto"/>
+        <w:rPr>
+          <w:rFonts w:ascii="DejaVuSansMono" w:hAnsi="DejaVuSansMono" w:cs="DejaVuSansMono"/>
+          <w:color w:val="000000"/>
+          <w:sz w:val="16"/>
+          <w:szCs w:val="16"/>
+          <w:lang w:val="en-NG"/>
+        </w:rPr>
+      </w:pPr>
+      <w:r>
+        <w:rPr>
+          <w:rFonts w:ascii="DejaVuSansMono-Bold" w:hAnsi="DejaVuSansMono-Bold" w:cs="DejaVuSansMono-Bold"/>
+          <w:b/>
+          <w:bCs/>
+          <w:color w:val="91117D"/>
+          <w:sz w:val="16"/>
+          <w:szCs w:val="16"/>
+          <w:lang w:val="en-NG"/>
+        </w:rPr>
+        <w:t xml:space="preserve">if </w:t>
+      </w:r>
+      <w:r>
+        <w:rPr>
+          <w:rFonts w:ascii="DejaVuSansMono" w:hAnsi="DejaVuSansMono" w:cs="DejaVuSansMono"/>
+          <w:color w:val="000000"/>
+          <w:sz w:val="16"/>
+          <w:szCs w:val="16"/>
+          <w:lang w:val="en-NG"/>
+        </w:rPr>
+        <w:t>array[0] &gt; max(array[1, array.</w:t>
+      </w:r>
+      <w:r>
+        <w:rPr>
+          <w:rFonts w:ascii="DejaVuSansMono-Bold" w:hAnsi="DejaVuSansMono-Bold" w:cs="DejaVuSansMono-Bold"/>
+          <w:b/>
+          <w:bCs/>
+          <w:color w:val="91117D"/>
+          <w:sz w:val="16"/>
+          <w:szCs w:val="16"/>
+          <w:lang w:val="en-NG"/>
+        </w:rPr>
+        <w:t xml:space="preserve">length </w:t>
+      </w:r>
+      <w:r>
+        <w:rPr>
+          <w:rFonts w:ascii="DejaVuSansMono" w:hAnsi="DejaVuSansMono" w:cs="DejaVuSansMono"/>
+          <w:color w:val="000000"/>
+          <w:sz w:val="16"/>
+          <w:szCs w:val="16"/>
+          <w:lang w:val="en-NG"/>
+        </w:rPr>
+        <w:t>- 1])</w:t>
+      </w:r>
+    </w:p>
+    <w:p>
+      <w:pPr>
+        <w:jc w:val="both"/>
+        <w:rPr>
+          <w:rFonts w:ascii="DejaVuSansMono" w:hAnsi="DejaVuSansMono" w:cs="DejaVuSansMono"/>
+          <w:color w:val="000000"/>
+          <w:sz w:val="16"/>
+          <w:szCs w:val="16"/>
+          <w:lang w:val="en-NG"/>
+        </w:rPr>
+      </w:pPr>
+      <w:r>
+        <w:rPr>
+          <w:rFonts w:ascii="DejaVuSansMono-Bold" w:hAnsi="DejaVuSansMono-Bold" w:cs="DejaVuSansMono-Bold"/>
+          <w:b/>
+          <w:bCs/>
+          <w:color w:val="91117D"/>
+          <w:sz w:val="16"/>
+          <w:szCs w:val="16"/>
+          <w:lang w:val="en-NG"/>
+        </w:rPr>
+        <w:t xml:space="preserve">return </w:t>
+      </w:r>
+      <w:r>
+        <w:rPr>
+          <w:rFonts w:ascii="DejaVuSansMono" w:hAnsi="DejaVuSansMono" w:cs="DejaVuSansMono"/>
+          <w:color w:val="000000"/>
+          <w:sz w:val="16"/>
+          <w:szCs w:val="16"/>
+          <w:lang w:val="en-NG"/>
+        </w:rPr>
+        <w:t>array[0]</w:t>
+      </w:r>
+    </w:p>
+    <w:p>
+      <w:pPr>
+        <w:autoSpaceDE w:val="0"/>
+        <w:autoSpaceDN w:val="0"/>
+        <w:adjustRightInd w:val="0"/>
+        <w:spacing w:after="0" w:line="240" w:lineRule="auto"/>
+        <w:rPr>
+          <w:rFonts w:ascii="DejaVuSansMono-Oblique" w:hAnsi="DejaVuSansMono-Oblique" w:cs="DejaVuSansMono-Oblique"/>
+          <w:i/>
+          <w:iCs/>
+          <w:color w:val="0F7C0F"/>
+          <w:sz w:val="16"/>
+          <w:szCs w:val="16"/>
+          <w:lang w:val="en-NG"/>
+        </w:rPr>
+      </w:pPr>
+      <w:r>
+        <w:rPr>
+          <w:rFonts w:ascii="DejaVuSansMono-Oblique" w:hAnsi="DejaVuSansMono-Oblique" w:cs="DejaVuSansMono-Oblique"/>
+          <w:i/>
+          <w:iCs/>
+          <w:color w:val="0F7C0F"/>
+          <w:sz w:val="16"/>
+          <w:szCs w:val="16"/>
+          <w:lang w:val="en-NG"/>
+        </w:rPr>
+        <w:t># Otherwise, return the greatest number from the remainder of the array:</w:t>
+      </w:r>
+    </w:p>
+    <w:p>
+      <w:pPr>
+        <w:autoSpaceDE w:val="0"/>
+        <w:autoSpaceDN w:val="0"/>
+        <w:adjustRightInd w:val="0"/>
+        <w:spacing w:after="0" w:line="240" w:lineRule="auto"/>
+        <w:rPr>
+          <w:rFonts w:ascii="DejaVuSansMono-Bold" w:hAnsi="DejaVuSansMono-Bold" w:cs="DejaVuSansMono-Bold"/>
+          <w:b/>
+          <w:bCs/>
+          <w:color w:val="91117D"/>
+          <w:sz w:val="16"/>
+          <w:szCs w:val="16"/>
+          <w:lang w:val="en-NG"/>
+        </w:rPr>
+      </w:pPr>
+      <w:r>
+        <w:rPr>
+          <w:rFonts w:ascii="DejaVuSansMono-Bold" w:hAnsi="DejaVuSansMono-Bold" w:cs="DejaVuSansMono-Bold"/>
+          <w:b/>
+          <w:bCs/>
+          <w:color w:val="91117D"/>
+          <w:sz w:val="16"/>
+          <w:szCs w:val="16"/>
+          <w:lang w:val="en-NG"/>
+        </w:rPr>
+        <w:t>else</w:t>
+      </w:r>
+    </w:p>
+    <w:p>
+      <w:pPr>
+        <w:autoSpaceDE w:val="0"/>
+        <w:autoSpaceDN w:val="0"/>
+        <w:adjustRightInd w:val="0"/>
+        <w:spacing w:after="0" w:line="240" w:lineRule="auto"/>
+        <w:rPr>
+          <w:rFonts w:ascii="DejaVuSansMono" w:hAnsi="DejaVuSansMono" w:cs="DejaVuSansMono"/>
+          <w:color w:val="000000"/>
+          <w:sz w:val="16"/>
+          <w:szCs w:val="16"/>
+          <w:lang w:val="en-NG"/>
+        </w:rPr>
+      </w:pPr>
+      <w:r>
+        <w:rPr>
+          <w:rFonts w:ascii="DejaVuSansMono-Bold" w:hAnsi="DejaVuSansMono-Bold" w:cs="DejaVuSansMono-Bold"/>
+          <w:b/>
+          <w:bCs/>
+          <w:color w:val="91117D"/>
+          <w:sz w:val="16"/>
+          <w:szCs w:val="16"/>
+          <w:lang w:val="en-NG"/>
+        </w:rPr>
+        <w:t xml:space="preserve">return </w:t>
+      </w:r>
+      <w:r>
+        <w:rPr>
+          <w:rFonts w:ascii="DejaVuSansMono" w:hAnsi="DejaVuSansMono" w:cs="DejaVuSansMono"/>
+          <w:color w:val="000000"/>
+          <w:sz w:val="16"/>
+          <w:szCs w:val="16"/>
+          <w:lang w:val="en-NG"/>
+        </w:rPr>
+        <w:t>max(array[1, array.</w:t>
+      </w:r>
+      <w:r>
+        <w:rPr>
+          <w:rFonts w:ascii="DejaVuSansMono-Bold" w:hAnsi="DejaVuSansMono-Bold" w:cs="DejaVuSansMono-Bold"/>
+          <w:b/>
+          <w:bCs/>
+          <w:color w:val="91117D"/>
+          <w:sz w:val="16"/>
+          <w:szCs w:val="16"/>
+          <w:lang w:val="en-NG"/>
+        </w:rPr>
+        <w:t xml:space="preserve">length </w:t>
+      </w:r>
+      <w:r>
+        <w:rPr>
+          <w:rFonts w:ascii="DejaVuSansMono" w:hAnsi="DejaVuSansMono" w:cs="DejaVuSansMono"/>
+          <w:color w:val="000000"/>
+          <w:sz w:val="16"/>
+          <w:szCs w:val="16"/>
+          <w:lang w:val="en-NG"/>
+        </w:rPr>
+        <w:t>- 1])</w:t>
+      </w:r>
+    </w:p>
+    <w:p>
+      <w:pPr>
+        <w:autoSpaceDE w:val="0"/>
+        <w:autoSpaceDN w:val="0"/>
+        <w:adjustRightInd w:val="0"/>
+        <w:spacing w:after="0" w:line="240" w:lineRule="auto"/>
+        <w:rPr>
+          <w:rFonts w:ascii="DejaVuSansMono-Bold" w:hAnsi="DejaVuSansMono-Bold" w:cs="DejaVuSansMono-Bold"/>
+          <w:b/>
+          <w:bCs/>
+          <w:color w:val="91117D"/>
+          <w:sz w:val="16"/>
+          <w:szCs w:val="16"/>
+          <w:lang w:val="en-NG"/>
+        </w:rPr>
+      </w:pPr>
+      <w:r>
+        <w:rPr>
+          <w:rFonts w:ascii="DejaVuSansMono-Bold" w:hAnsi="DejaVuSansMono-Bold" w:cs="DejaVuSansMono-Bold"/>
+          <w:b/>
+          <w:bCs/>
+          <w:color w:val="91117D"/>
+          <w:sz w:val="16"/>
+          <w:szCs w:val="16"/>
+          <w:lang w:val="en-NG"/>
+        </w:rPr>
+        <w:t>end</w:t>
+      </w:r>
+    </w:p>
+    <w:p>
+      <w:pPr>
+        <w:jc w:val="both"/>
+        <w:rPr>
+          <w:rFonts w:ascii="DejaVuSansMono-Bold" w:hAnsi="DejaVuSansMono-Bold" w:cs="DejaVuSansMono-Bold"/>
+          <w:b/>
+          <w:bCs/>
+          <w:color w:val="91117D"/>
+          <w:sz w:val="16"/>
+          <w:szCs w:val="16"/>
+          <w:lang w:val="en-NG"/>
+        </w:rPr>
+      </w:pPr>
+      <w:r>
+        <w:rPr>
+          <w:rFonts w:ascii="DejaVuSansMono-Bold" w:hAnsi="DejaVuSansMono-Bold" w:cs="DejaVuSansMono-Bold"/>
+          <w:b/>
+          <w:bCs/>
+          <w:color w:val="91117D"/>
+          <w:sz w:val="16"/>
+          <w:szCs w:val="16"/>
+          <w:lang w:val="en-NG"/>
+        </w:rPr>
+        <w:t>end</w:t>
+      </w:r>
+    </w:p>
+    <w:p>
+      <w:pPr>
+        <w:jc w:val="both"/>
+        <w:rPr>
+          <w:rFonts w:ascii="DejaVuSansMono-Bold" w:hAnsi="DejaVuSansMono-Bold" w:cs="DejaVuSansMono-Bold"/>
+          <w:b/>
+          <w:bCs/>
+          <w:color w:val="91117D"/>
+          <w:sz w:val="16"/>
+          <w:szCs w:val="16"/>
+          <w:lang w:val="en-NG"/>
+        </w:rPr>
+      </w:pPr>
+    </w:p>
+    <w:p>
+      <w:pPr>
+        <w:pStyle w:val="ListParagraph"/>
+        <w:numPr>
+          <w:ilvl w:val="0"/>
+          <w:numId w:val="2"/>
+        </w:numPr>
+        <w:autoSpaceDE w:val="0"/>
+        <w:autoSpaceDN w:val="0"/>
+        <w:adjustRightInd w:val="0"/>
+        <w:spacing w:after="0" w:line="240" w:lineRule="auto"/>
+        <w:rPr>
+          <w:rFonts w:ascii="DejaVuSansMono" w:hAnsi="DejaVuSansMono" w:cs="DejaVuSansMono"/>
+          <w:color w:val="000000"/>
+          <w:sz w:val="16"/>
+          <w:szCs w:val="16"/>
+          <w:lang w:val="en-NG"/>
+        </w:rPr>
+      </w:pPr>
+      <w:r>
+        <w:rPr>
+          <w:rFonts w:ascii="DejaVuSansMono-Bold" w:hAnsi="DejaVuSansMono-Bold" w:cs="DejaVuSansMono-Bold"/>
+          <w:b/>
+          <w:bCs/>
+          <w:color w:val="91117D"/>
+          <w:sz w:val="16"/>
+          <w:szCs w:val="16"/>
+          <w:lang w:val="en-NG"/>
+        </w:rPr>
+        <w:t>def max</w:t>
+      </w:r>
+      <w:r>
+        <w:rPr>
+          <w:rFonts w:ascii="DejaVuSansMono" w:hAnsi="DejaVuSansMono" w:cs="DejaVuSansMono"/>
+          <w:color w:val="000000"/>
+          <w:sz w:val="16"/>
+          <w:szCs w:val="16"/>
+          <w:lang w:val="en-NG"/>
+        </w:rPr>
+        <w:t>(array)</w:t>
+      </w:r>
+    </w:p>
+    <w:p>
+      <w:pPr>
+        <w:autoSpaceDE w:val="0"/>
+        <w:autoSpaceDN w:val="0"/>
+        <w:adjustRightInd w:val="0"/>
+        <w:spacing w:after="0" w:line="240" w:lineRule="auto"/>
+        <w:rPr>
+          <w:rFonts w:ascii="DejaVuSansMono" w:hAnsi="DejaVuSansMono" w:cs="DejaVuSansMono"/>
+          <w:color w:val="000000"/>
+          <w:sz w:val="16"/>
+          <w:szCs w:val="16"/>
+          <w:lang w:val="en-NG"/>
+        </w:rPr>
+      </w:pPr>
+      <w:r>
+        <w:rPr>
+          <w:rFonts w:ascii="DejaVuSansMono-Bold" w:hAnsi="DejaVuSansMono-Bold" w:cs="DejaVuSansMono-Bold"/>
+          <w:b/>
+          <w:bCs/>
+          <w:color w:val="91117D"/>
+          <w:sz w:val="16"/>
+          <w:szCs w:val="16"/>
+          <w:lang w:val="en-NG"/>
+        </w:rPr>
+        <w:t xml:space="preserve">return </w:t>
+      </w:r>
+      <w:r>
+        <w:rPr>
+          <w:rFonts w:ascii="DejaVuSansMono" w:hAnsi="DejaVuSansMono" w:cs="DejaVuSansMono"/>
+          <w:color w:val="000000"/>
+          <w:sz w:val="16"/>
+          <w:szCs w:val="16"/>
+          <w:lang w:val="en-NG"/>
+        </w:rPr>
+        <w:t xml:space="preserve">array[0] </w:t>
+      </w:r>
+      <w:r>
+        <w:rPr>
+          <w:rFonts w:ascii="DejaVuSansMono-Bold" w:hAnsi="DejaVuSansMono-Bold" w:cs="DejaVuSansMono-Bold"/>
+          <w:b/>
+          <w:bCs/>
+          <w:color w:val="91117D"/>
+          <w:sz w:val="16"/>
+          <w:szCs w:val="16"/>
+          <w:lang w:val="en-NG"/>
+        </w:rPr>
+        <w:t xml:space="preserve">if </w:t>
+      </w:r>
+      <w:r>
+        <w:rPr>
+          <w:rFonts w:ascii="DejaVuSansMono" w:hAnsi="DejaVuSansMono" w:cs="DejaVuSansMono"/>
+          <w:color w:val="000000"/>
+          <w:sz w:val="16"/>
+          <w:szCs w:val="16"/>
+          <w:lang w:val="en-NG"/>
+        </w:rPr>
+        <w:t>array.</w:t>
+      </w:r>
+      <w:r>
+        <w:rPr>
+          <w:rFonts w:ascii="DejaVuSansMono-Bold" w:hAnsi="DejaVuSansMono-Bold" w:cs="DejaVuSansMono-Bold"/>
+          <w:b/>
+          <w:bCs/>
+          <w:color w:val="91117D"/>
+          <w:sz w:val="16"/>
+          <w:szCs w:val="16"/>
+          <w:lang w:val="en-NG"/>
+        </w:rPr>
+        <w:t xml:space="preserve">length </w:t>
+      </w:r>
+      <w:r>
+        <w:rPr>
+          <w:rFonts w:ascii="DejaVuSansMono" w:hAnsi="DejaVuSansMono" w:cs="DejaVuSansMono"/>
+          <w:color w:val="000000"/>
+          <w:sz w:val="16"/>
+          <w:szCs w:val="16"/>
+          <w:lang w:val="en-NG"/>
+        </w:rPr>
+        <w:t>== 1</w:t>
+      </w:r>
+    </w:p>
+    <w:p>
+      <w:pPr>
+        <w:autoSpaceDE w:val="0"/>
+        <w:autoSpaceDN w:val="0"/>
+        <w:adjustRightInd w:val="0"/>
+        <w:spacing w:after="0" w:line="240" w:lineRule="auto"/>
+        <w:rPr>
+          <w:rFonts w:ascii="DejaVuSansMono-Oblique" w:hAnsi="DejaVuSansMono-Oblique" w:cs="DejaVuSansMono-Oblique"/>
+          <w:i/>
+          <w:iCs/>
+          <w:color w:val="0F7C0F"/>
+          <w:sz w:val="16"/>
+          <w:szCs w:val="16"/>
+          <w:lang w:val="en-NG"/>
+        </w:rPr>
+      </w:pPr>
+      <w:r>
+        <w:rPr>
+          <w:rFonts w:ascii="DejaVuSansMono-Oblique" w:hAnsi="DejaVuSansMono-Oblique" w:cs="DejaVuSansMono-Oblique"/>
+          <w:i/>
+          <w:iCs/>
+          <w:color w:val="0F7C0F"/>
+          <w:sz w:val="16"/>
+          <w:szCs w:val="16"/>
+          <w:lang w:val="en-NG"/>
+        </w:rPr>
+        <w:t># Calculate the max of the remainder of the array</w:t>
+      </w:r>
+    </w:p>
+    <w:p>
+      <w:pPr>
+        <w:autoSpaceDE w:val="0"/>
+        <w:autoSpaceDN w:val="0"/>
+        <w:adjustRightInd w:val="0"/>
+        <w:spacing w:after="0" w:line="240" w:lineRule="auto"/>
+        <w:rPr>
+          <w:rFonts w:ascii="DejaVuSansMono-Oblique" w:hAnsi="DejaVuSansMono-Oblique" w:cs="DejaVuSansMono-Oblique"/>
+          <w:i/>
+          <w:iCs/>
+          <w:color w:val="0F7C0F"/>
+          <w:sz w:val="16"/>
+          <w:szCs w:val="16"/>
+          <w:lang w:val="en-NG"/>
+        </w:rPr>
+      </w:pPr>
+      <w:r>
+        <w:rPr>
+          <w:rFonts w:ascii="DejaVuSansMono-Oblique" w:hAnsi="DejaVuSansMono-Oblique" w:cs="DejaVuSansMono-Oblique"/>
+          <w:i/>
+          <w:iCs/>
+          <w:color w:val="0F7C0F"/>
+          <w:sz w:val="16"/>
+          <w:szCs w:val="16"/>
+          <w:lang w:val="en-NG"/>
+        </w:rPr>
+        <w:t># and store it inside a variable:</w:t>
+      </w:r>
+    </w:p>
+    <w:p>
+      <w:pPr>
+        <w:autoSpaceDE w:val="0"/>
+        <w:autoSpaceDN w:val="0"/>
+        <w:adjustRightInd w:val="0"/>
+        <w:spacing w:after="0" w:line="240" w:lineRule="auto"/>
+        <w:rPr>
+          <w:rFonts w:ascii="DejaVuSansMono" w:hAnsi="DejaVuSansMono" w:cs="DejaVuSansMono"/>
+          <w:color w:val="000000"/>
+          <w:sz w:val="16"/>
+          <w:szCs w:val="16"/>
+          <w:lang w:val="en-NG"/>
+        </w:rPr>
+      </w:pPr>
+      <w:r>
+        <w:rPr>
+          <w:rFonts w:ascii="DejaVuSansMono" w:hAnsi="DejaVuSansMono" w:cs="DejaVuSansMono"/>
+          <w:color w:val="000000"/>
+          <w:sz w:val="16"/>
+          <w:szCs w:val="16"/>
+          <w:lang w:val="en-NG"/>
+        </w:rPr>
+        <w:t>max_of_remainder = max(array[1, array.</w:t>
+      </w:r>
+      <w:r>
+        <w:rPr>
+          <w:rFonts w:ascii="DejaVuSansMono-Bold" w:hAnsi="DejaVuSansMono-Bold" w:cs="DejaVuSansMono-Bold"/>
+          <w:b/>
+          <w:bCs/>
+          <w:color w:val="91117D"/>
+          <w:sz w:val="16"/>
+          <w:szCs w:val="16"/>
+          <w:lang w:val="en-NG"/>
+        </w:rPr>
+        <w:t xml:space="preserve">length </w:t>
+      </w:r>
+      <w:r>
+        <w:rPr>
+          <w:rFonts w:ascii="DejaVuSansMono" w:hAnsi="DejaVuSansMono" w:cs="DejaVuSansMono"/>
+          <w:color w:val="000000"/>
+          <w:sz w:val="16"/>
+          <w:szCs w:val="16"/>
+          <w:lang w:val="en-NG"/>
+        </w:rPr>
+        <w:t>- 1])</w:t>
+      </w:r>
+    </w:p>
+    <w:p>
+      <w:pPr>
+        <w:autoSpaceDE w:val="0"/>
+        <w:autoSpaceDN w:val="0"/>
+        <w:adjustRightInd w:val="0"/>
+        <w:spacing w:after="0" w:line="240" w:lineRule="auto"/>
+        <w:rPr>
+          <w:rFonts w:ascii="DejaVuSansMono-Oblique" w:hAnsi="DejaVuSansMono-Oblique" w:cs="DejaVuSansMono-Oblique"/>
+          <w:i/>
+          <w:iCs/>
+          <w:color w:val="0F7C0F"/>
+          <w:sz w:val="16"/>
+          <w:szCs w:val="16"/>
+          <w:lang w:val="en-NG"/>
+        </w:rPr>
+      </w:pPr>
+      <w:r>
+        <w:rPr>
+          <w:rFonts w:ascii="DejaVuSansMono-Oblique" w:hAnsi="DejaVuSansMono-Oblique" w:cs="DejaVuSansMono-Oblique"/>
+          <w:i/>
+          <w:iCs/>
+          <w:color w:val="0F7C0F"/>
+          <w:sz w:val="16"/>
+          <w:szCs w:val="16"/>
+          <w:lang w:val="en-NG"/>
+        </w:rPr>
+        <w:t># Comparison of first number against this variable:</w:t>
+      </w:r>
+    </w:p>
+    <w:p>
+      <w:pPr>
+        <w:autoSpaceDE w:val="0"/>
+        <w:autoSpaceDN w:val="0"/>
+        <w:adjustRightInd w:val="0"/>
+        <w:spacing w:after="0" w:line="240" w:lineRule="auto"/>
+        <w:rPr>
+          <w:rFonts w:ascii="DejaVuSansMono" w:hAnsi="DejaVuSansMono" w:cs="DejaVuSansMono"/>
+          <w:color w:val="000000"/>
+          <w:sz w:val="16"/>
+          <w:szCs w:val="16"/>
+          <w:lang w:val="en-NG"/>
+        </w:rPr>
+      </w:pPr>
+      <w:r>
+        <w:rPr>
+          <w:rFonts w:ascii="DejaVuSansMono-Bold" w:hAnsi="DejaVuSansMono-Bold" w:cs="DejaVuSansMono-Bold"/>
+          <w:b/>
+          <w:bCs/>
+          <w:color w:val="91117D"/>
+          <w:sz w:val="16"/>
+          <w:szCs w:val="16"/>
+          <w:lang w:val="en-NG"/>
+        </w:rPr>
+        <w:t xml:space="preserve">if </w:t>
+      </w:r>
+      <w:r>
+        <w:rPr>
+          <w:rFonts w:ascii="DejaVuSansMono" w:hAnsi="DejaVuSansMono" w:cs="DejaVuSansMono"/>
+          <w:color w:val="000000"/>
+          <w:sz w:val="16"/>
+          <w:szCs w:val="16"/>
+          <w:lang w:val="en-NG"/>
+        </w:rPr>
+        <w:t>array[0] &gt; max_of_remainder</w:t>
+      </w:r>
+    </w:p>
+    <w:p>
+      <w:pPr>
+        <w:autoSpaceDE w:val="0"/>
+        <w:autoSpaceDN w:val="0"/>
+        <w:adjustRightInd w:val="0"/>
+        <w:spacing w:after="0" w:line="240" w:lineRule="auto"/>
+        <w:rPr>
+          <w:rFonts w:ascii="DejaVuSansMono" w:hAnsi="DejaVuSansMono" w:cs="DejaVuSansMono"/>
+          <w:color w:val="000000"/>
+          <w:sz w:val="16"/>
+          <w:szCs w:val="16"/>
+          <w:lang w:val="en-NG"/>
+        </w:rPr>
+      </w:pPr>
+      <w:r>
+        <w:rPr>
+          <w:rFonts w:ascii="DejaVuSansMono-Bold" w:hAnsi="DejaVuSansMono-Bold" w:cs="DejaVuSansMono-Bold"/>
+          <w:b/>
+          <w:bCs/>
+          <w:color w:val="91117D"/>
+          <w:sz w:val="16"/>
+          <w:szCs w:val="16"/>
+          <w:lang w:val="en-NG"/>
+        </w:rPr>
+        <w:t xml:space="preserve">return </w:t>
+      </w:r>
+      <w:r>
+        <w:rPr>
+          <w:rFonts w:ascii="DejaVuSansMono" w:hAnsi="DejaVuSansMono" w:cs="DejaVuSansMono"/>
+          <w:color w:val="000000"/>
+          <w:sz w:val="16"/>
+          <w:szCs w:val="16"/>
+          <w:lang w:val="en-NG"/>
+        </w:rPr>
+        <w:t>array[0]</w:t>
+      </w:r>
+    </w:p>
+    <w:p>
+      <w:pPr>
+        <w:autoSpaceDE w:val="0"/>
+        <w:autoSpaceDN w:val="0"/>
+        <w:adjustRightInd w:val="0"/>
+        <w:spacing w:after="0" w:line="240" w:lineRule="auto"/>
+        <w:rPr>
+          <w:rFonts w:ascii="DejaVuSansMono-Bold" w:hAnsi="DejaVuSansMono-Bold" w:cs="DejaVuSansMono-Bold"/>
+          <w:b/>
+          <w:bCs/>
+          <w:color w:val="91117D"/>
+          <w:sz w:val="16"/>
+          <w:szCs w:val="16"/>
+          <w:lang w:val="en-NG"/>
+        </w:rPr>
+      </w:pPr>
+      <w:r>
+        <w:rPr>
+          <w:rFonts w:ascii="DejaVuSansMono-Bold" w:hAnsi="DejaVuSansMono-Bold" w:cs="DejaVuSansMono-Bold"/>
+          <w:b/>
+          <w:bCs/>
+          <w:color w:val="91117D"/>
+          <w:sz w:val="16"/>
+          <w:szCs w:val="16"/>
+          <w:lang w:val="en-NG"/>
+        </w:rPr>
+        <w:t>else</w:t>
+      </w:r>
+    </w:p>
+    <w:p>
+      <w:pPr>
+        <w:autoSpaceDE w:val="0"/>
+        <w:autoSpaceDN w:val="0"/>
+        <w:adjustRightInd w:val="0"/>
+        <w:spacing w:after="0" w:line="240" w:lineRule="auto"/>
+        <w:rPr>
+          <w:rFonts w:ascii="DejaVuSansMono" w:hAnsi="DejaVuSansMono" w:cs="DejaVuSansMono"/>
+          <w:color w:val="000000"/>
+          <w:sz w:val="16"/>
+          <w:szCs w:val="16"/>
+          <w:lang w:val="en-NG"/>
+        </w:rPr>
+      </w:pPr>
+      <w:r>
+        <w:rPr>
+          <w:rFonts w:ascii="DejaVuSansMono-Bold" w:hAnsi="DejaVuSansMono-Bold" w:cs="DejaVuSansMono-Bold"/>
+          <w:b/>
+          <w:bCs/>
+          <w:color w:val="91117D"/>
+          <w:sz w:val="16"/>
+          <w:szCs w:val="16"/>
+          <w:lang w:val="en-NG"/>
+        </w:rPr>
+        <w:t xml:space="preserve">return </w:t>
+      </w:r>
+      <w:r>
+        <w:rPr>
+          <w:rFonts w:ascii="DejaVuSansMono" w:hAnsi="DejaVuSansMono" w:cs="DejaVuSansMono"/>
+          <w:color w:val="000000"/>
+          <w:sz w:val="16"/>
+          <w:szCs w:val="16"/>
+          <w:lang w:val="en-NG"/>
+        </w:rPr>
+        <w:t>max_of_remainder</w:t>
+      </w:r>
+    </w:p>
+    <w:p>
+      <w:pPr>
+        <w:autoSpaceDE w:val="0"/>
+        <w:autoSpaceDN w:val="0"/>
+        <w:adjustRightInd w:val="0"/>
+        <w:spacing w:after="0" w:line="240" w:lineRule="auto"/>
+        <w:rPr>
+          <w:rFonts w:ascii="DejaVuSansMono-Bold" w:hAnsi="DejaVuSansMono-Bold" w:cs="DejaVuSansMono-Bold"/>
+          <w:b/>
+          <w:bCs/>
+          <w:color w:val="91117D"/>
+          <w:sz w:val="16"/>
+          <w:szCs w:val="16"/>
+          <w:lang w:val="en-NG"/>
+        </w:rPr>
+      </w:pPr>
+      <w:r>
+        <w:rPr>
+          <w:rFonts w:ascii="DejaVuSansMono-Bold" w:hAnsi="DejaVuSansMono-Bold" w:cs="DejaVuSansMono-Bold"/>
+          <w:b/>
+          <w:bCs/>
+          <w:color w:val="91117D"/>
+          <w:sz w:val="16"/>
+          <w:szCs w:val="16"/>
+          <w:lang w:val="en-NG"/>
+        </w:rPr>
+        <w:t>end</w:t>
+      </w:r>
+    </w:p>
+    <w:p>
+      <w:pPr>
+        <w:jc w:val="both"/>
+        <w:rPr>
+          <w:rFonts w:ascii="DejaVuSansMono-Bold" w:hAnsi="DejaVuSansMono-Bold" w:cs="DejaVuSansMono-Bold"/>
+          <w:b/>
+          <w:bCs/>
+          <w:color w:val="91117D"/>
+          <w:sz w:val="16"/>
+          <w:szCs w:val="16"/>
+          <w:lang w:val="en-NG"/>
+        </w:rPr>
+      </w:pPr>
+      <w:r>
+        <w:rPr>
+          <w:rFonts w:ascii="DejaVuSansMono-Bold" w:hAnsi="DejaVuSansMono-Bold" w:cs="DejaVuSansMono-Bold"/>
+          <w:b/>
+          <w:bCs/>
+          <w:color w:val="91117D"/>
+          <w:sz w:val="16"/>
+          <w:szCs w:val="16"/>
+          <w:lang w:val="en-NG"/>
+        </w:rPr>
+        <w:t>end</w:t>
+      </w:r>
+    </w:p>
+    <w:p>
+      <w:pPr>
+        <w:jc w:val="both"/>
+        <w:rPr>
+          <w:rFonts w:ascii="DejaVuSansMono-Bold" w:hAnsi="DejaVuSansMono-Bold" w:cs="DejaVuSansMono-Bold"/>
+          <w:b/>
+          <w:bCs/>
+          <w:color w:val="91117D"/>
+          <w:sz w:val="16"/>
+          <w:szCs w:val="16"/>
+          <w:lang w:val="en-NG"/>
+        </w:rPr>
+      </w:pPr>
+    </w:p>
+    <w:p>
+      <w:pPr>
+        <w:jc w:val="both"/>
+        <w:rPr>
+          <w:rFonts w:ascii="DejaVuSansMono-Bold" w:hAnsi="DejaVuSansMono-Bold" w:cs="DejaVuSansMono-Bold"/>
+          <w:b/>
+          <w:bCs/>
+          <w:color w:val="91117D"/>
+          <w:sz w:val="16"/>
+          <w:szCs w:val="16"/>
+          <w:lang w:val="en-GB"/>
+        </w:rPr>
+      </w:pPr>
+      <w:r>
+        <w:rPr>
+          <w:rFonts w:ascii="DejaVuSansMono-Bold" w:hAnsi="DejaVuSansMono-Bold" w:cs="DejaVuSansMono-Bold"/>
+          <w:b/>
+          <w:bCs/>
+          <w:color w:val="91117D"/>
+          <w:sz w:val="16"/>
+          <w:szCs w:val="16"/>
+          <w:lang w:val="en-GB"/>
+        </w:rPr>
+        <w:t>*** Overlapping subproblems arise with recursive Fibonacci algorithm since each sub problem calls the same function that another subproblem calls</w:t>
+      </w:r>
+    </w:p>
+    <w:p>
+      <w:pPr>
+        <w:jc w:val="both"/>
+        <w:rPr>
+          <w:rFonts w:ascii="DejaVuSansMono-Bold" w:hAnsi="DejaVuSansMono-Bold" w:cs="DejaVuSansMono-Bold"/>
+          <w:b/>
+          <w:bCs/>
+          <w:color w:val="91117D"/>
+          <w:sz w:val="16"/>
+          <w:szCs w:val="16"/>
+          <w:lang w:val="en-GB"/>
+        </w:rPr>
+      </w:pPr>
+    </w:p>
+    <w:p>
+      <w:pPr>
+        <w:autoSpaceDE w:val="0"/>
+        <w:autoSpaceDN w:val="0"/>
+        <w:adjustRightInd w:val="0"/>
+        <w:spacing w:after="0" w:line="240" w:lineRule="auto"/>
+        <w:rPr>
+          <w:rFonts w:ascii="MyriadPro-Semibold" w:hAnsi="MyriadPro-Semibold" w:cs="MyriadPro-Semibold"/>
+          <w:color w:val="28288D"/>
+          <w:sz w:val="24"/>
+          <w:szCs w:val="24"/>
+          <w:lang w:val="en-NG"/>
+        </w:rPr>
+      </w:pPr>
+      <w:r>
+        <w:rPr>
+          <w:rFonts w:ascii="MyriadPro-Semibold" w:hAnsi="MyriadPro-Semibold" w:cs="MyriadPro-Semibold"/>
+          <w:color w:val="28288D"/>
+          <w:sz w:val="24"/>
+          <w:szCs w:val="24"/>
+          <w:lang w:val="en-NG"/>
+        </w:rPr>
+        <w:t>Memoization vs. Bottom-Up</w:t>
+      </w:r>
+    </w:p>
+    <w:p>
+      <w:pPr>
+        <w:autoSpaceDE w:val="0"/>
+        <w:autoSpaceDN w:val="0"/>
+        <w:adjustRightInd w:val="0"/>
+        <w:spacing w:after="0" w:line="240" w:lineRule="auto"/>
+        <w:rPr>
+          <w:rFonts w:ascii="BookmanStd-Light" w:hAnsi="BookmanStd-Light" w:cs="BookmanStd-Light"/>
+          <w:color w:val="000000"/>
+          <w:sz w:val="19"/>
+          <w:szCs w:val="19"/>
+          <w:lang w:val="en-NG"/>
+        </w:rPr>
+      </w:pPr>
+      <w:r>
+        <w:rPr>
+          <w:rFonts w:ascii="BookmanStd-Light" w:hAnsi="BookmanStd-Light" w:cs="BookmanStd-Light"/>
+          <w:color w:val="000000"/>
+          <w:sz w:val="19"/>
+          <w:szCs w:val="19"/>
+          <w:lang w:val="en-NG"/>
+        </w:rPr>
+        <w:t xml:space="preserve">memoization </w:t>
+      </w:r>
+      <w:r>
+        <w:rPr>
+          <w:rFonts w:ascii="BookmanStd-Light" w:hAnsi="BookmanStd-Light" w:cs="BookmanStd-Light"/>
+          <w:color w:val="000000"/>
+          <w:sz w:val="19"/>
+          <w:szCs w:val="19"/>
+          <w:lang w:val="en-GB"/>
+        </w:rPr>
+        <w:t>Vs</w:t>
+      </w:r>
+      <w:r>
+        <w:rPr>
+          <w:rFonts w:ascii="BookmanStd-Light" w:hAnsi="BookmanStd-Light" w:cs="BookmanStd-Light"/>
+          <w:color w:val="000000"/>
+          <w:sz w:val="19"/>
+          <w:szCs w:val="19"/>
+          <w:lang w:val="en-NG"/>
+        </w:rPr>
+        <w:t xml:space="preserve"> going bottom-up. Is one technique better than the other?</w:t>
+      </w:r>
+    </w:p>
+    <w:p>
+      <w:pPr>
+        <w:autoSpaceDE w:val="0"/>
+        <w:autoSpaceDN w:val="0"/>
+        <w:adjustRightInd w:val="0"/>
+        <w:spacing w:after="0" w:line="240" w:lineRule="auto"/>
+        <w:rPr>
+          <w:rFonts w:ascii="BookmanStd-Light" w:hAnsi="BookmanStd-Light" w:cs="BookmanStd-Light"/>
+          <w:color w:val="000000"/>
+          <w:sz w:val="19"/>
+          <w:szCs w:val="19"/>
+          <w:lang w:val="en-NG"/>
+        </w:rPr>
+      </w:pPr>
+      <w:r>
+        <w:rPr>
+          <w:rFonts w:ascii="BookmanStd-Light" w:hAnsi="BookmanStd-Light" w:cs="BookmanStd-Light"/>
+          <w:color w:val="000000"/>
+          <w:sz w:val="19"/>
+          <w:szCs w:val="19"/>
+          <w:lang w:val="en-NG"/>
+        </w:rPr>
+        <w:t>Usually, it depends on the problem and why you’re using recursion in the</w:t>
+      </w:r>
+    </w:p>
+    <w:p>
+      <w:pPr>
+        <w:autoSpaceDE w:val="0"/>
+        <w:autoSpaceDN w:val="0"/>
+        <w:adjustRightInd w:val="0"/>
+        <w:spacing w:after="0" w:line="240" w:lineRule="auto"/>
+        <w:rPr>
+          <w:rFonts w:ascii="BookmanStd-Light" w:hAnsi="BookmanStd-Light" w:cs="BookmanStd-Light"/>
+          <w:color w:val="000000"/>
+          <w:sz w:val="19"/>
+          <w:szCs w:val="19"/>
+          <w:lang w:val="en-NG"/>
+        </w:rPr>
+      </w:pPr>
+      <w:r>
+        <w:rPr>
+          <w:rFonts w:ascii="BookmanStd-Light" w:hAnsi="BookmanStd-Light" w:cs="BookmanStd-Light"/>
+          <w:color w:val="000000"/>
+          <w:sz w:val="19"/>
+          <w:szCs w:val="19"/>
+          <w:lang w:val="en-NG"/>
+        </w:rPr>
+        <w:t>first place. If recursion presents an elegant and intuitive solution to a given</w:t>
+      </w:r>
+    </w:p>
+    <w:p>
+      <w:pPr>
+        <w:autoSpaceDE w:val="0"/>
+        <w:autoSpaceDN w:val="0"/>
+        <w:adjustRightInd w:val="0"/>
+        <w:spacing w:after="0" w:line="240" w:lineRule="auto"/>
+        <w:rPr>
+          <w:rFonts w:ascii="BookmanStd-Light" w:hAnsi="BookmanStd-Light" w:cs="BookmanStd-Light"/>
+          <w:color w:val="000000"/>
+          <w:sz w:val="19"/>
+          <w:szCs w:val="19"/>
+          <w:lang w:val="en-NG"/>
+        </w:rPr>
+      </w:pPr>
+      <w:r>
+        <w:rPr>
+          <w:rFonts w:ascii="BookmanStd-Light" w:hAnsi="BookmanStd-Light" w:cs="BookmanStd-Light"/>
+          <w:color w:val="000000"/>
+          <w:sz w:val="19"/>
+          <w:szCs w:val="19"/>
+          <w:lang w:val="en-NG"/>
+        </w:rPr>
+        <w:t>problem, you may want to stick with it and use memoization to deal with any</w:t>
+      </w:r>
+    </w:p>
+    <w:p>
+      <w:pPr>
+        <w:autoSpaceDE w:val="0"/>
+        <w:autoSpaceDN w:val="0"/>
+        <w:adjustRightInd w:val="0"/>
+        <w:spacing w:after="0" w:line="240" w:lineRule="auto"/>
+        <w:rPr>
+          <w:rFonts w:ascii="BookmanStd-Light" w:hAnsi="BookmanStd-Light" w:cs="BookmanStd-Light"/>
+          <w:color w:val="000000"/>
+          <w:sz w:val="19"/>
+          <w:szCs w:val="19"/>
+          <w:lang w:val="en-NG"/>
+        </w:rPr>
+      </w:pPr>
+      <w:r>
+        <w:rPr>
+          <w:rFonts w:ascii="BookmanStd-Light" w:hAnsi="BookmanStd-Light" w:cs="BookmanStd-Light"/>
+          <w:color w:val="000000"/>
+          <w:sz w:val="19"/>
+          <w:szCs w:val="19"/>
+          <w:lang w:val="en-NG"/>
+        </w:rPr>
+        <w:t>overlapping subproblems. However, if the iterative approach is equally intuitive,</w:t>
+      </w:r>
+    </w:p>
+    <w:p>
+      <w:pPr>
+        <w:autoSpaceDE w:val="0"/>
+        <w:autoSpaceDN w:val="0"/>
+        <w:adjustRightInd w:val="0"/>
+        <w:spacing w:after="0" w:line="240" w:lineRule="auto"/>
+        <w:rPr>
+          <w:rFonts w:ascii="BookmanStd-Light" w:hAnsi="BookmanStd-Light" w:cs="BookmanStd-Light"/>
+          <w:color w:val="000000"/>
+          <w:sz w:val="19"/>
+          <w:szCs w:val="19"/>
+          <w:lang w:val="en-NG"/>
+        </w:rPr>
+      </w:pPr>
+      <w:r>
+        <w:rPr>
+          <w:rFonts w:ascii="BookmanStd-Light" w:hAnsi="BookmanStd-Light" w:cs="BookmanStd-Light"/>
+          <w:color w:val="000000"/>
+          <w:sz w:val="19"/>
+          <w:szCs w:val="19"/>
+          <w:lang w:val="en-NG"/>
+        </w:rPr>
+        <w:t>you may want to go with that.</w:t>
+      </w:r>
+    </w:p>
+    <w:p>
+      <w:pPr>
+        <w:autoSpaceDE w:val="0"/>
+        <w:autoSpaceDN w:val="0"/>
+        <w:adjustRightInd w:val="0"/>
+        <w:spacing w:after="0" w:line="240" w:lineRule="auto"/>
+        <w:rPr>
+          <w:rFonts w:ascii="BookmanStd-Light" w:hAnsi="BookmanStd-Light" w:cs="BookmanStd-Light"/>
+          <w:color w:val="000000"/>
+          <w:sz w:val="19"/>
+          <w:szCs w:val="19"/>
+          <w:lang w:val="en-NG"/>
+        </w:rPr>
+      </w:pPr>
+      <w:r>
+        <w:rPr>
+          <w:rFonts w:ascii="BookmanStd-Light" w:hAnsi="BookmanStd-Light" w:cs="BookmanStd-Light"/>
+          <w:color w:val="000000"/>
+          <w:sz w:val="19"/>
+          <w:szCs w:val="19"/>
+          <w:lang w:val="en-NG"/>
+        </w:rPr>
+        <w:t>It’s important to point out that even with memoization, recursion does carry</w:t>
+      </w:r>
+    </w:p>
+    <w:p>
+      <w:pPr>
+        <w:autoSpaceDE w:val="0"/>
+        <w:autoSpaceDN w:val="0"/>
+        <w:adjustRightInd w:val="0"/>
+        <w:spacing w:after="0" w:line="240" w:lineRule="auto"/>
+        <w:rPr>
+          <w:rFonts w:ascii="BookmanStd-Light" w:hAnsi="BookmanStd-Light" w:cs="BookmanStd-Light"/>
+          <w:color w:val="000000"/>
+          <w:sz w:val="19"/>
+          <w:szCs w:val="19"/>
+          <w:lang w:val="en-NG"/>
+        </w:rPr>
+      </w:pPr>
+      <w:r>
+        <w:rPr>
+          <w:rFonts w:ascii="BookmanStd-Light" w:hAnsi="BookmanStd-Light" w:cs="BookmanStd-Light"/>
+          <w:color w:val="000000"/>
+          <w:sz w:val="19"/>
+          <w:szCs w:val="19"/>
+          <w:lang w:val="en-NG"/>
+        </w:rPr>
+        <w:t>some extra overhead versus iteration. Specifically, with any recursion, the</w:t>
+      </w:r>
+    </w:p>
+    <w:p>
+      <w:pPr>
+        <w:autoSpaceDE w:val="0"/>
+        <w:autoSpaceDN w:val="0"/>
+        <w:adjustRightInd w:val="0"/>
+        <w:spacing w:after="0" w:line="240" w:lineRule="auto"/>
+        <w:rPr>
+          <w:rFonts w:ascii="BookmanStd-Light" w:hAnsi="BookmanStd-Light" w:cs="BookmanStd-Light"/>
+          <w:color w:val="000000"/>
+          <w:sz w:val="19"/>
+          <w:szCs w:val="19"/>
+          <w:lang w:val="en-NG"/>
+        </w:rPr>
+      </w:pPr>
+      <w:r>
+        <w:rPr>
+          <w:rFonts w:ascii="BookmanStd-Light" w:hAnsi="BookmanStd-Light" w:cs="BookmanStd-Light"/>
+          <w:color w:val="000000"/>
+          <w:sz w:val="19"/>
+          <w:szCs w:val="19"/>
+          <w:lang w:val="en-NG"/>
+        </w:rPr>
+        <w:t>computer needs to keep track of all the calls in a call stack, which consumes</w:t>
+      </w:r>
+    </w:p>
+    <w:p>
+      <w:pPr>
+        <w:autoSpaceDE w:val="0"/>
+        <w:autoSpaceDN w:val="0"/>
+        <w:adjustRightInd w:val="0"/>
+        <w:spacing w:after="0" w:line="240" w:lineRule="auto"/>
+        <w:rPr>
+          <w:rFonts w:ascii="BookmanStd-Light" w:hAnsi="BookmanStd-Light" w:cs="BookmanStd-Light"/>
+          <w:color w:val="000000"/>
+          <w:sz w:val="19"/>
+          <w:szCs w:val="19"/>
+          <w:lang w:val="en-NG"/>
+        </w:rPr>
+      </w:pPr>
+      <w:r>
+        <w:rPr>
+          <w:rFonts w:ascii="BookmanStd-Light" w:hAnsi="BookmanStd-Light" w:cs="BookmanStd-Light"/>
+          <w:color w:val="000000"/>
+          <w:sz w:val="19"/>
+          <w:szCs w:val="19"/>
+          <w:lang w:val="en-NG"/>
+        </w:rPr>
+        <w:t>memory. The memoization itself also requires the use of a hash table, which</w:t>
+      </w:r>
+    </w:p>
+    <w:p>
+      <w:pPr>
+        <w:autoSpaceDE w:val="0"/>
+        <w:autoSpaceDN w:val="0"/>
+        <w:adjustRightInd w:val="0"/>
+        <w:spacing w:after="0" w:line="240" w:lineRule="auto"/>
+        <w:rPr>
+          <w:rFonts w:ascii="BookmanStd-Light" w:hAnsi="BookmanStd-Light" w:cs="BookmanStd-Light"/>
+          <w:color w:val="000000"/>
+          <w:sz w:val="19"/>
+          <w:szCs w:val="19"/>
+          <w:lang w:val="en-NG"/>
+        </w:rPr>
+      </w:pPr>
+      <w:r>
+        <w:rPr>
+          <w:rFonts w:ascii="BookmanStd-Light" w:hAnsi="BookmanStd-Light" w:cs="BookmanStd-Light"/>
+          <w:color w:val="000000"/>
+          <w:sz w:val="19"/>
+          <w:szCs w:val="19"/>
+          <w:lang w:val="en-NG"/>
+        </w:rPr>
+        <w:t xml:space="preserve">will take up additional space on your computer as well. </w:t>
+      </w:r>
+    </w:p>
+    <w:p>
+      <w:pPr>
+        <w:autoSpaceDE w:val="0"/>
+        <w:autoSpaceDN w:val="0"/>
+        <w:adjustRightInd w:val="0"/>
+        <w:spacing w:after="0" w:line="240" w:lineRule="auto"/>
+        <w:rPr>
+          <w:rFonts w:ascii="BookmanStd-Light" w:hAnsi="BookmanStd-Light" w:cs="BookmanStd-Light"/>
+          <w:color w:val="000000"/>
+          <w:sz w:val="19"/>
+          <w:szCs w:val="19"/>
+          <w:lang w:val="en-NG"/>
+        </w:rPr>
+      </w:pPr>
+      <w:r>
+        <w:rPr>
+          <w:rFonts w:ascii="BookmanStd-Light" w:hAnsi="BookmanStd-Light" w:cs="BookmanStd-Light"/>
+          <w:color w:val="000000"/>
+          <w:sz w:val="19"/>
+          <w:szCs w:val="19"/>
+          <w:lang w:val="en-NG"/>
+        </w:rPr>
+        <w:t>Generally speaking, going bottom-up is often the better choice unless the</w:t>
+      </w:r>
+    </w:p>
+    <w:p>
+      <w:pPr>
+        <w:autoSpaceDE w:val="0"/>
+        <w:autoSpaceDN w:val="0"/>
+        <w:adjustRightInd w:val="0"/>
+        <w:spacing w:after="0" w:line="240" w:lineRule="auto"/>
+        <w:rPr>
+          <w:rFonts w:ascii="BookmanStd-Light" w:hAnsi="BookmanStd-Light" w:cs="BookmanStd-Light"/>
+          <w:color w:val="000000"/>
+          <w:sz w:val="19"/>
+          <w:szCs w:val="19"/>
+          <w:lang w:val="en-NG"/>
+        </w:rPr>
+      </w:pPr>
+      <w:r>
+        <w:rPr>
+          <w:rFonts w:ascii="BookmanStd-Light" w:hAnsi="BookmanStd-Light" w:cs="BookmanStd-Light"/>
+          <w:color w:val="000000"/>
+          <w:sz w:val="19"/>
+          <w:szCs w:val="19"/>
+          <w:lang w:val="en-NG"/>
+        </w:rPr>
+        <w:t>recursive solution is more intuitive. Where recursion is more intuitive, you</w:t>
+      </w:r>
+    </w:p>
+    <w:p>
+      <w:pPr>
+        <w:jc w:val="both"/>
+        <w:rPr>
+          <w:rFonts w:ascii="BookmanStd-Light" w:hAnsi="BookmanStd-Light" w:cs="BookmanStd-Light"/>
+          <w:color w:val="000000"/>
+          <w:sz w:val="19"/>
+          <w:szCs w:val="19"/>
+          <w:lang w:val="en-NG"/>
+        </w:rPr>
+      </w:pPr>
+      <w:r>
+        <w:rPr>
+          <w:rFonts w:ascii="BookmanStd-Light" w:hAnsi="BookmanStd-Light" w:cs="BookmanStd-Light"/>
+          <w:color w:val="000000"/>
+          <w:sz w:val="19"/>
+          <w:szCs w:val="19"/>
+          <w:lang w:val="en-NG"/>
+        </w:rPr>
+        <w:t>can keep the recursion and keep it fast by using memoization.</w:t>
+      </w:r>
+    </w:p>
+    <w:p>
+      <w:pPr>
+        <w:jc w:val="both"/>
+        <w:rPr>
+          <w:rFonts w:ascii="BookmanStd-Light" w:hAnsi="BookmanStd-Light" w:cs="BookmanStd-Light"/>
+          <w:color w:val="000000"/>
+          <w:sz w:val="19"/>
+          <w:szCs w:val="19"/>
+          <w:lang w:val="en-NG"/>
+        </w:rPr>
+      </w:pPr>
+    </w:p>
+    <w:p>
+      <w:pPr>
+        <w:jc w:val="both"/>
+        <w:rPr>
+          <w:rFonts w:ascii="Bahnschrift Light Condensed" w:hAnsi="Bahnschrift Light Condensed"/>
+          <w:sz w:val="20"/>
+          <w:szCs w:val="20"/>
+          <w:lang w:val="en-GB"/>
+        </w:rPr>
+      </w:pPr>
+      <w:r>
+        <w:rPr>
+          <w:rFonts w:ascii="BookmanStd-Light" w:hAnsi="BookmanStd-Light" w:cs="BookmanStd-Light"/>
+          <w:color w:val="000000"/>
+          <w:sz w:val="19"/>
+          <w:szCs w:val="19"/>
+          <w:lang w:val="en-GB"/>
+        </w:rPr>
+        <w:t>How does Insertion AND selection sort work again ???</w:t>
+      </w:r>
+    </w:p>
     <w:sectPr>
+      <w:headerReference w:type="default" r:id="rId7"/>
       <w:pgSz w:w="12240" w:h="15840"/>
       <w:pgMar w:top="1440" w:right="1440" w:bottom="1440" w:left="1440" w:header="708" w:footer="708" w:gutter="0"/>
       <w:cols w:space="708"/>
@@ -2324,8 +3761,376 @@
 </w:document>
 </file>
 
+<file path=word/endnotes.xml><?xml version="1.0" encoding="utf-8"?>
+<w:endnotes xmlns:wpc="http://schemas.microsoft.com/office/word/2010/wordprocessingCanvas" xmlns:cx="http://schemas.microsoft.com/office/drawing/2014/chartex" xmlns:cx1="http://schemas.microsoft.com/office/drawing/2015/9/8/chartex" xmlns:cx2="http://schemas.microsoft.com/office/drawing/2015/10/21/chartex" xmlns:cx3="http://schemas.microsoft.com/office/drawing/2016/5/9/chartex" xmlns:cx4="http://schemas.microsoft.com/office/drawing/2016/5/10/chartex" xmlns:cx5="http://schemas.microsoft.com/office/drawing/2016/5/11/chartex" xmlns:cx6="http://schemas.microsoft.com/office/drawing/2016/5/12/chartex" xmlns:cx7="http://schemas.microsoft.com/office/drawing/2016/5/13/chartex" xmlns:cx8="http://schemas.microsoft.com/office/drawing/2016/5/14/chartex" xmlns:mc="http://schemas.openxmlformats.org/markup-compatibility/2006" xmlns:aink="http://schemas.microsoft.com/office/drawing/2016/ink" xmlns:am3d="http://schemas.microsoft.com/office/drawing/2017/model3d" xmlns:o="urn:schemas-microsoft-com:office:office" xmlns:oel="http://schemas.microsoft.com/office/2019/extlst" xmlns:r="http://schemas.openxmlformats.org/officeDocument/2006/relationships" xmlns:m="http://schemas.openxmlformats.org/officeDocument/2006/math" xmlns:v="urn:schemas-microsoft-com:vml" xmlns:wp14="http://schemas.microsoft.com/office/word/2010/wordprocessingDrawing" xmlns:wp="http://schemas.openxmlformats.org/drawingml/2006/wordprocessingDrawing" xmlns:w10="urn:schemas-microsoft-com:office:word" xmlns:w="http://schemas.openxmlformats.org/wordprocessingml/2006/main" xmlns:w14="http://schemas.microsoft.com/office/word/2010/wordml" xmlns:w15="http://schemas.microsoft.com/office/word/2012/wordml" xmlns:w16cex="http://schemas.microsoft.com/office/word/2018/wordml/cex" xmlns:w16cid="http://schemas.microsoft.com/office/word/2016/wordml/cid" xmlns:w16="http://schemas.microsoft.com/office/word/2018/wordml" xmlns:w16sdtdh="http://schemas.microsoft.com/office/word/2020/wordml/sdtdatahash" xmlns:w16se="http://schemas.microsoft.com/office/word/2015/wordml/symex" xmlns:wpg="http://schemas.microsoft.com/office/word/2010/wordprocessingGroup" xmlns:wpi="http://schemas.microsoft.com/office/word/2010/wordprocessingInk" xmlns:wne="http://schemas.microsoft.com/office/word/2006/wordml" xmlns:wps="http://schemas.microsoft.com/office/word/2010/wordprocessingShape" mc:Ignorable="w14 w15 w16se w16cid w16 w16cex w16sdtdh wp14">
+  <w:endnote w:type="separator" w:id="-1">
+    <w:p>
+      <w:pPr>
+        <w:spacing w:after="0" w:line="240" w:lineRule="auto"/>
+      </w:pPr>
+      <w:r>
+        <w:separator/>
+      </w:r>
+    </w:p>
+  </w:endnote>
+  <w:endnote w:type="continuationSeparator" w:id="0">
+    <w:p>
+      <w:pPr>
+        <w:spacing w:after="0" w:line="240" w:lineRule="auto"/>
+      </w:pPr>
+      <w:r>
+        <w:continuationSeparator/>
+      </w:r>
+    </w:p>
+  </w:endnote>
+</w:endnotes>
+</file>
+
+<file path=word/footnotes.xml><?xml version="1.0" encoding="utf-8"?>
+<w:footnotes xmlns:wpc="http://schemas.microsoft.com/office/word/2010/wordprocessingCanvas" xmlns:cx="http://schemas.microsoft.com/office/drawing/2014/chartex" xmlns:cx1="http://schemas.microsoft.com/office/drawing/2015/9/8/chartex" xmlns:cx2="http://schemas.microsoft.com/office/drawing/2015/10/21/chartex" xmlns:cx3="http://schemas.microsoft.com/office/drawing/2016/5/9/chartex" xmlns:cx4="http://schemas.microsoft.com/office/drawing/2016/5/10/chartex" xmlns:cx5="http://schemas.microsoft.com/office/drawing/2016/5/11/chartex" xmlns:cx6="http://schemas.microsoft.com/office/drawing/2016/5/12/chartex" xmlns:cx7="http://schemas.microsoft.com/office/drawing/2016/5/13/chartex" xmlns:cx8="http://schemas.microsoft.com/office/drawing/2016/5/14/chartex" xmlns:mc="http://schemas.openxmlformats.org/markup-compatibility/2006" xmlns:aink="http://schemas.microsoft.com/office/drawing/2016/ink" xmlns:am3d="http://schemas.microsoft.com/office/drawing/2017/model3d" xmlns:o="urn:schemas-microsoft-com:office:office" xmlns:oel="http://schemas.microsoft.com/office/2019/extlst" xmlns:r="http://schemas.openxmlformats.org/officeDocument/2006/relationships" xmlns:m="http://schemas.openxmlformats.org/officeDocument/2006/math" xmlns:v="urn:schemas-microsoft-com:vml" xmlns:wp14="http://schemas.microsoft.com/office/word/2010/wordprocessingDrawing" xmlns:wp="http://schemas.openxmlformats.org/drawingml/2006/wordprocessingDrawing" xmlns:w10="urn:schemas-microsoft-com:office:word" xmlns:w="http://schemas.openxmlformats.org/wordprocessingml/2006/main" xmlns:w14="http://schemas.microsoft.com/office/word/2010/wordml" xmlns:w15="http://schemas.microsoft.com/office/word/2012/wordml" xmlns:w16cex="http://schemas.microsoft.com/office/word/2018/wordml/cex" xmlns:w16cid="http://schemas.microsoft.com/office/word/2016/wordml/cid" xmlns:w16="http://schemas.microsoft.com/office/word/2018/wordml" xmlns:w16sdtdh="http://schemas.microsoft.com/office/word/2020/wordml/sdtdatahash" xmlns:w16se="http://schemas.microsoft.com/office/word/2015/wordml/symex" xmlns:wpg="http://schemas.microsoft.com/office/word/2010/wordprocessingGroup" xmlns:wpi="http://schemas.microsoft.com/office/word/2010/wordprocessingInk" xmlns:wne="http://schemas.microsoft.com/office/word/2006/wordml" xmlns:wps="http://schemas.microsoft.com/office/word/2010/wordprocessingShape" mc:Ignorable="w14 w15 w16se w16cid w16 w16cex w16sdtdh wp14">
+  <w:footnote w:type="separator" w:id="-1">
+    <w:p>
+      <w:pPr>
+        <w:spacing w:after="0" w:line="240" w:lineRule="auto"/>
+      </w:pPr>
+      <w:r>
+        <w:separator/>
+      </w:r>
+    </w:p>
+  </w:footnote>
+  <w:footnote w:type="continuationSeparator" w:id="0">
+    <w:p>
+      <w:pPr>
+        <w:spacing w:after="0" w:line="240" w:lineRule="auto"/>
+      </w:pPr>
+      <w:r>
+        <w:continuationSeparator/>
+      </w:r>
+    </w:p>
+  </w:footnote>
+</w:footnotes>
+</file>
+
+<file path=word/header1.xml><?xml version="1.0" encoding="utf-8"?>
+<w:hdr xmlns:wpc="http://schemas.microsoft.com/office/word/2010/wordprocessingCanvas" xmlns:cx="http://schemas.microsoft.com/office/drawing/2014/chartex" xmlns:cx1="http://schemas.microsoft.com/office/drawing/2015/9/8/chartex" xmlns:cx2="http://schemas.microsoft.com/office/drawing/2015/10/21/chartex" xmlns:cx3="http://schemas.microsoft.com/office/drawing/2016/5/9/chartex" xmlns:cx4="http://schemas.microsoft.com/office/drawing/2016/5/10/chartex" xmlns:cx5="http://schemas.microsoft.com/office/drawing/2016/5/11/chartex" xmlns:cx6="http://schemas.microsoft.com/office/drawing/2016/5/12/chartex" xmlns:cx7="http://schemas.microsoft.com/office/drawing/2016/5/13/chartex" xmlns:cx8="http://schemas.microsoft.com/office/drawing/2016/5/14/chartex" xmlns:mc="http://schemas.openxmlformats.org/markup-compatibility/2006" xmlns:aink="http://schemas.microsoft.com/office/drawing/2016/ink" xmlns:am3d="http://schemas.microsoft.com/office/drawing/2017/model3d" xmlns:o="urn:schemas-microsoft-com:office:office" xmlns:oel="http://schemas.microsoft.com/office/2019/extlst" xmlns:r="http://schemas.openxmlformats.org/officeDocument/2006/relationships" xmlns:m="http://schemas.openxmlformats.org/officeDocument/2006/math" xmlns:v="urn:schemas-microsoft-com:vml" xmlns:wp14="http://schemas.microsoft.com/office/word/2010/wordprocessingDrawing" xmlns:wp="http://schemas.openxmlformats.org/drawingml/2006/wordprocessingDrawing" xmlns:w10="urn:schemas-microsoft-com:office:word" xmlns:w="http://schemas.openxmlformats.org/wordprocessingml/2006/main" xmlns:w14="http://schemas.microsoft.com/office/word/2010/wordml" xmlns:w15="http://schemas.microsoft.com/office/word/2012/wordml" xmlns:w16cex="http://schemas.microsoft.com/office/word/2018/wordml/cex" xmlns:w16cid="http://schemas.microsoft.com/office/word/2016/wordml/cid" xmlns:w16="http://schemas.microsoft.com/office/word/2018/wordml" xmlns:w16sdtdh="http://schemas.microsoft.com/office/word/2020/wordml/sdtdatahash" xmlns:w16se="http://schemas.microsoft.com/office/word/2015/wordml/symex" xmlns:wpg="http://schemas.microsoft.com/office/word/2010/wordprocessingGroup" xmlns:wpi="http://schemas.microsoft.com/office/word/2010/wordprocessingInk" xmlns:wne="http://schemas.microsoft.com/office/word/2006/wordml" xmlns:wps="http://schemas.microsoft.com/office/word/2010/wordprocessingShape" mc:Ignorable="w14 w15 w16se w16cid w16 w16cex w16sdtdh wp14">
+  <w:p>
+    <w:pPr>
+      <w:pStyle w:val="Header"/>
+    </w:pPr>
+    <w:r>
+      <w:rPr>
+        <w:noProof/>
+      </w:rPr>
+      <mc:AlternateContent>
+        <mc:Choice Requires="wps">
+          <w:drawing>
+            <wp:anchor distT="0" distB="0" distL="114300" distR="114300" simplePos="0" relativeHeight="251659264" behindDoc="0" locked="0" layoutInCell="0" allowOverlap="1" wp14:anchorId="20BCCC84" wp14:editId="10585E1C">
+              <wp:simplePos x="0" y="0"/>
+              <wp:positionH relativeFrom="page">
+                <wp:posOffset>0</wp:posOffset>
+              </wp:positionH>
+              <wp:positionV relativeFrom="page">
+                <wp:posOffset>190500</wp:posOffset>
+              </wp:positionV>
+              <wp:extent cx="7772400" cy="273050"/>
+              <wp:effectExtent l="0" t="0" r="0" b="12700"/>
+              <wp:wrapNone/>
+              <wp:docPr id="1" name="MSIPCM29234b8698251c03a5e637cb" descr="{&quot;HashCode&quot;:827547679,&quot;Height&quot;:792.0,&quot;Width&quot;:612.0,&quot;Placement&quot;:&quot;Header&quot;,&quot;Index&quot;:&quot;Primary&quot;,&quot;Section&quot;:1,&quot;Top&quot;:0.0,&quot;Left&quot;:0.0}"/>
+              <wp:cNvGraphicFramePr/>
+              <a:graphic xmlns:a="http://schemas.openxmlformats.org/drawingml/2006/main">
+                <a:graphicData uri="http://schemas.microsoft.com/office/word/2010/wordprocessingShape">
+                  <wps:wsp>
+                    <wps:cNvSpPr txBox="1"/>
+                    <wps:spPr>
+                      <a:xfrm>
+                        <a:off x="0" y="0"/>
+                        <a:ext cx="7772400" cy="273050"/>
+                      </a:xfrm>
+                      <a:prstGeom prst="rect">
+                        <a:avLst/>
+                      </a:prstGeom>
+                      <a:noFill/>
+                      <a:ln w="6350">
+                        <a:noFill/>
+                      </a:ln>
+                      <a:extLst>
+                        <a:ext uri="{91240B29-F687-4F45-9708-019B960494DF}">
+                          <a14:hiddenLine xmlns:a14="http://schemas.microsoft.com/office/drawing/2010/main" w="6350">
+                            <a:solidFill>
+                              <a:prstClr val="black"/>
+                            </a:solidFill>
+                          </a14:hiddenLine>
+                        </a:ext>
+                      </a:extLst>
+                    </wps:spPr>
+                    <wps:txbx>
+                      <w:txbxContent>
+                        <w:p>
+                          <w:pPr>
+                            <w:spacing w:after="0"/>
+                            <w:jc w:val="right"/>
+                            <w:rPr>
+                              <w:rFonts w:ascii="Calibri" w:hAnsi="Calibri" w:cs="Calibri"/>
+                              <w:color w:val="000000"/>
+                              <w:sz w:val="24"/>
+                            </w:rPr>
+                          </w:pPr>
+                          <w:r>
+                            <w:rPr>
+                              <w:rFonts w:ascii="Calibri" w:hAnsi="Calibri" w:cs="Calibri"/>
+                              <w:color w:val="000000"/>
+                              <w:sz w:val="24"/>
+                            </w:rPr>
+                            <w:t>Interswitch - INTERNAL</w:t>
+                          </w:r>
+                        </w:p>
+                      </w:txbxContent>
+                    </wps:txbx>
+                    <wps:bodyPr rot="0" spcFirstLastPara="0" vertOverflow="overflow" horzOverflow="overflow" vert="horz" wrap="square" lIns="91440" tIns="0" rIns="254000" bIns="0" numCol="1" spcCol="0" rtlCol="0" fromWordArt="0" anchor="t" anchorCtr="0" forceAA="0" compatLnSpc="1">
+                      <a:prstTxWarp prst="textNoShape">
+                        <a:avLst/>
+                      </a:prstTxWarp>
+                      <a:noAutofit/>
+                    </wps:bodyPr>
+                  </wps:wsp>
+                </a:graphicData>
+              </a:graphic>
+            </wp:anchor>
+          </w:drawing>
+        </mc:Choice>
+        <mc:Fallback>
+          <w:pict>
+            <v:shapetype w14:anchorId="20BCCC84" id="_x0000_t202" coordsize="21600,21600" o:spt="202" path="m,l,21600r21600,l21600,xe">
+              <v:stroke joinstyle="miter"/>
+              <v:path gradientshapeok="t" o:connecttype="rect"/>
+            </v:shapetype>
+            <v:shape id="MSIPCM29234b8698251c03a5e637cb" o:spid="_x0000_s1026" type="#_x0000_t202" alt="{&quot;HashCode&quot;:827547679,&quot;Height&quot;:792.0,&quot;Width&quot;:612.0,&quot;Placement&quot;:&quot;Header&quot;,&quot;Index&quot;:&quot;Primary&quot;,&quot;Section&quot;:1,&quot;Top&quot;:0.0,&quot;Left&quot;:0.0}" style="position:absolute;margin-left:0;margin-top:15pt;width:612pt;height:21.5pt;z-index:251659264;visibility:visible;mso-wrap-style:square;mso-wrap-distance-left:9pt;mso-wrap-distance-top:0;mso-wrap-distance-right:9pt;mso-wrap-distance-bottom:0;mso-position-horizontal:absolute;mso-position-horizontal-relative:page;mso-position-vertical:absolute;mso-position-vertical-relative:page;v-text-anchor:top" o:gfxdata="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" o:allowincell="f" filled="f" stroked="f" strokeweight=".5pt">
+              <v:textbox inset=",0,20pt,0">
+                <w:txbxContent>
+                  <w:p>
+                    <w:pPr>
+                      <w:spacing w:after="0"/>
+                      <w:jc w:val="right"/>
+                      <w:rPr>
+                        <w:rFonts w:ascii="Calibri" w:hAnsi="Calibri" w:cs="Calibri"/>
+                        <w:color w:val="000000"/>
+                        <w:sz w:val="24"/>
+                      </w:rPr>
+                    </w:pPr>
+                    <w:r>
+                      <w:rPr>
+                        <w:rFonts w:ascii="Calibri" w:hAnsi="Calibri" w:cs="Calibri"/>
+                        <w:color w:val="000000"/>
+                        <w:sz w:val="24"/>
+                      </w:rPr>
+                      <w:t>Interswitch - INTERNAL</w:t>
+                    </w:r>
+                  </w:p>
+                </w:txbxContent>
+              </v:textbox>
+              <w10:wrap anchorx="page" anchory="page"/>
+            </v:shape>
+          </w:pict>
+        </mc:Fallback>
+      </mc:AlternateContent>
+    </w:r>
+  </w:p>
+</w:hdr>
+</file>
+
+<file path=word/numbering.xml><?xml version="1.0" encoding="utf-8"?>
+<w:numbering xmlns:wpc="http://schemas.microsoft.com/office/word/2010/wordprocessingCanvas" xmlns:cx="http://schemas.microsoft.com/office/drawing/2014/chartex" xmlns:cx1="http://schemas.microsoft.com/office/drawing/2015/9/8/chartex" xmlns:cx2="http://schemas.microsoft.com/office/drawing/2015/10/21/chartex" xmlns:cx3="http://schemas.microsoft.com/office/drawing/2016/5/9/chartex" xmlns:cx4="http://schemas.microsoft.com/office/drawing/2016/5/10/chartex" xmlns:cx5="http://schemas.microsoft.com/office/drawing/2016/5/11/chartex" xmlns:cx6="http://schemas.microsoft.com/office/drawing/2016/5/12/chartex" xmlns:cx7="http://schemas.microsoft.com/office/drawing/2016/5/13/chartex" xmlns:cx8="http://schemas.microsoft.com/office/drawing/2016/5/14/chartex" xmlns:mc="http://schemas.openxmlformats.org/markup-compatibility/2006" xmlns:aink="http://schemas.microsoft.com/office/drawing/2016/ink" xmlns:am3d="http://schemas.microsoft.com/office/drawing/2017/model3d" xmlns:o="urn:schemas-microsoft-com:office:office" xmlns:oel="http://schemas.microsoft.com/office/2019/extlst" xmlns:r="http://schemas.openxmlformats.org/officeDocument/2006/relationships" xmlns:m="http://schemas.openxmlformats.org/officeDocument/2006/math" xmlns:v="urn:schemas-microsoft-com:vml" xmlns:wp14="http://schemas.microsoft.com/office/word/2010/wordprocessingDrawing" xmlns:wp="http://schemas.openxmlformats.org/drawingml/2006/wordprocessingDrawing" xmlns:w10="urn:schemas-microsoft-com:office:word" xmlns:w="http://schemas.openxmlformats.org/wordprocessingml/2006/main" xmlns:w14="http://schemas.microsoft.com/office/word/2010/wordml" xmlns:w15="http://schemas.microsoft.com/office/word/2012/wordml" xmlns:w16cex="http://schemas.microsoft.com/office/word/2018/wordml/cex" xmlns:w16cid="http://schemas.microsoft.com/office/word/2016/wordml/cid" xmlns:w16="http://schemas.microsoft.com/office/word/2018/wordml" xmlns:w16sdtdh="http://schemas.microsoft.com/office/word/2020/wordml/sdtdatahash" xmlns:w16se="http://schemas.microsoft.com/office/word/2015/wordml/symex" xmlns:wpg="http://schemas.microsoft.com/office/word/2010/wordprocessingGroup" xmlns:wpi="http://schemas.microsoft.com/office/word/2010/wordprocessingInk" xmlns:wne="http://schemas.microsoft.com/office/word/2006/wordml" xmlns:wps="http://schemas.microsoft.com/office/word/2010/wordprocessingShape" mc:Ignorable="w14 w15 w16se w16cid w16 w16cex w16sdtdh wp14">
+  <w:abstractNum w:abstractNumId="0" w15:restartNumberingAfterBreak="0">
+    <w:nsid w:val="0BD50FE0"/>
+    <w:multiLevelType w:val="hybridMultilevel"/>
+    <w:tmpl w:val="7A04691E"/>
+    <w:lvl w:ilvl="0" w:tplc="2000000F">
+      <w:start w:val="1"/>
+      <w:numFmt w:val="decimal"/>
+      <w:lvlText w:val="%1."/>
+      <w:lvlJc w:val="left"/>
+      <w:pPr>
+        <w:ind w:left="720" w:hanging="360"/>
+      </w:pPr>
+      <w:rPr>
+        <w:rFonts w:hint="default"/>
+      </w:rPr>
+    </w:lvl>
+    <w:lvl w:ilvl="1" w:tplc="20000019" w:tentative="1">
+      <w:start w:val="1"/>
+      <w:numFmt w:val="lowerLetter"/>
+      <w:lvlText w:val="%2."/>
+      <w:lvlJc w:val="left"/>
+      <w:pPr>
+        <w:ind w:left="1440" w:hanging="360"/>
+      </w:pPr>
+    </w:lvl>
+    <w:lvl w:ilvl="2" w:tplc="2000001B" w:tentative="1">
+      <w:start w:val="1"/>
+      <w:numFmt w:val="lowerRoman"/>
+      <w:lvlText w:val="%3."/>
+      <w:lvlJc w:val="right"/>
+      <w:pPr>
+        <w:ind w:left="2160" w:hanging="180"/>
+      </w:pPr>
+    </w:lvl>
+    <w:lvl w:ilvl="3" w:tplc="2000000F" w:tentative="1">
+      <w:start w:val="1"/>
+      <w:numFmt w:val="decimal"/>
+      <w:lvlText w:val="%4."/>
+      <w:lvlJc w:val="left"/>
+      <w:pPr>
+        <w:ind w:left="2880" w:hanging="360"/>
+      </w:pPr>
+    </w:lvl>
+    <w:lvl w:ilvl="4" w:tplc="20000019" w:tentative="1">
+      <w:start w:val="1"/>
+      <w:numFmt w:val="lowerLetter"/>
+      <w:lvlText w:val="%5."/>
+      <w:lvlJc w:val="left"/>
+      <w:pPr>
+        <w:ind w:left="3600" w:hanging="360"/>
+      </w:pPr>
+    </w:lvl>
+    <w:lvl w:ilvl="5" w:tplc="2000001B" w:tentative="1">
+      <w:start w:val="1"/>
+      <w:numFmt w:val="lowerRoman"/>
+      <w:lvlText w:val="%6."/>
+      <w:lvlJc w:val="right"/>
+      <w:pPr>
+        <w:ind w:left="4320" w:hanging="180"/>
+      </w:pPr>
+    </w:lvl>
+    <w:lvl w:ilvl="6" w:tplc="2000000F" w:tentative="1">
+      <w:start w:val="1"/>
+      <w:numFmt w:val="decimal"/>
+      <w:lvlText w:val="%7."/>
+      <w:lvlJc w:val="left"/>
+      <w:pPr>
+        <w:ind w:left="5040" w:hanging="360"/>
+      </w:pPr>
+    </w:lvl>
+    <w:lvl w:ilvl="7" w:tplc="20000019" w:tentative="1">
+      <w:start w:val="1"/>
+      <w:numFmt w:val="lowerLetter"/>
+      <w:lvlText w:val="%8."/>
+      <w:lvlJc w:val="left"/>
+      <w:pPr>
+        <w:ind w:left="5760" w:hanging="360"/>
+      </w:pPr>
+    </w:lvl>
+    <w:lvl w:ilvl="8" w:tplc="2000001B" w:tentative="1">
+      <w:start w:val="1"/>
+      <w:numFmt w:val="lowerRoman"/>
+      <w:lvlText w:val="%9."/>
+      <w:lvlJc w:val="right"/>
+      <w:pPr>
+        <w:ind w:left="6480" w:hanging="180"/>
+      </w:pPr>
+    </w:lvl>
+  </w:abstractNum>
+  <w:abstractNum w:abstractNumId="1" w15:restartNumberingAfterBreak="0">
+    <w:nsid w:val="652C1C03"/>
+    <w:multiLevelType w:val="hybridMultilevel"/>
+    <w:tmpl w:val="03E822CA"/>
+    <w:lvl w:ilvl="0" w:tplc="3E780FA8">
+      <w:start w:val="1"/>
+      <w:numFmt w:val="decimal"/>
+      <w:lvlText w:val="%1."/>
+      <w:lvlJc w:val="left"/>
+      <w:pPr>
+        <w:ind w:left="720" w:hanging="360"/>
+      </w:pPr>
+      <w:rPr>
+        <w:rFonts w:ascii="DejaVuSansMono-Bold" w:hAnsi="DejaVuSansMono-Bold" w:cs="DejaVuSansMono-Bold" w:hint="default"/>
+        <w:b/>
+        <w:color w:val="91117D"/>
+      </w:rPr>
+    </w:lvl>
+    <w:lvl w:ilvl="1" w:tplc="20000019" w:tentative="1">
+      <w:start w:val="1"/>
+      <w:numFmt w:val="lowerLetter"/>
+      <w:lvlText w:val="%2."/>
+      <w:lvlJc w:val="left"/>
+      <w:pPr>
+        <w:ind w:left="1440" w:hanging="360"/>
+      </w:pPr>
+    </w:lvl>
+    <w:lvl w:ilvl="2" w:tplc="2000001B" w:tentative="1">
+      <w:start w:val="1"/>
+      <w:numFmt w:val="lowerRoman"/>
+      <w:lvlText w:val="%3."/>
+      <w:lvlJc w:val="right"/>
+      <w:pPr>
+        <w:ind w:left="2160" w:hanging="180"/>
+      </w:pPr>
+    </w:lvl>
+    <w:lvl w:ilvl="3" w:tplc="2000000F" w:tentative="1">
+      <w:start w:val="1"/>
+      <w:numFmt w:val="decimal"/>
+      <w:lvlText w:val="%4."/>
+      <w:lvlJc w:val="left"/>
+      <w:pPr>
+        <w:ind w:left="2880" w:hanging="360"/>
+      </w:pPr>
+    </w:lvl>
+    <w:lvl w:ilvl="4" w:tplc="20000019" w:tentative="1">
+      <w:start w:val="1"/>
+      <w:numFmt w:val="lowerLetter"/>
+      <w:lvlText w:val="%5."/>
+      <w:lvlJc w:val="left"/>
+      <w:pPr>
+        <w:ind w:left="3600" w:hanging="360"/>
+      </w:pPr>
+    </w:lvl>
+    <w:lvl w:ilvl="5" w:tplc="2000001B" w:tentative="1">
+      <w:start w:val="1"/>
+      <w:numFmt w:val="lowerRoman"/>
+      <w:lvlText w:val="%6."/>
+      <w:lvlJc w:val="right"/>
+      <w:pPr>
+        <w:ind w:left="4320" w:hanging="180"/>
+      </w:pPr>
+    </w:lvl>
+    <w:lvl w:ilvl="6" w:tplc="2000000F" w:tentative="1">
+      <w:start w:val="1"/>
+      <w:numFmt w:val="decimal"/>
+      <w:lvlText w:val="%7."/>
+      <w:lvlJc w:val="left"/>
+      <w:pPr>
+        <w:ind w:left="5040" w:hanging="360"/>
+      </w:pPr>
+    </w:lvl>
+    <w:lvl w:ilvl="7" w:tplc="20000019" w:tentative="1">
+      <w:start w:val="1"/>
+      <w:numFmt w:val="lowerLetter"/>
+      <w:lvlText w:val="%8."/>
+      <w:lvlJc w:val="left"/>
+      <w:pPr>
+        <w:ind w:left="5760" w:hanging="360"/>
+      </w:pPr>
+    </w:lvl>
+    <w:lvl w:ilvl="8" w:tplc="2000001B" w:tentative="1">
+      <w:start w:val="1"/>
+      <w:numFmt w:val="lowerRoman"/>
+      <w:lvlText w:val="%9."/>
+      <w:lvlJc w:val="right"/>
+      <w:pPr>
+        <w:ind w:left="6480" w:hanging="180"/>
+      </w:pPr>
+    </w:lvl>
+  </w:abstractNum>
+  <w:num w:numId="1" w16cid:durableId="367679958">
+    <w:abstractNumId w:val="0"/>
+  </w:num>
+  <w:num w:numId="2" w16cid:durableId="781845651">
+    <w:abstractNumId w:val="1"/>
+  </w:num>
+</w:numbering>
+</file>
+
 <file path=word/styles.xml><?xml version="1.0" encoding="utf-8"?>
-<w:styles xmlns:mc="http://schemas.openxmlformats.org/markup-compatibility/2006" xmlns:r="http://schemas.openxmlformats.org/officeDocument/2006/relationships" xmlns:w="http://schemas.openxmlformats.org/wordprocessingml/2006/main" xmlns:w14="http://schemas.microsoft.com/office/word/2010/wordml" xmlns:w15="http://schemas.microsoft.com/office/word/2012/wordml" xmlns:w16se="http://schemas.microsoft.com/office/word/2015/wordml/symex" mc:Ignorable="w14 w15 w16se">
+<w:styles xmlns:mc="http://schemas.openxmlformats.org/markup-compatibility/2006" xmlns:r="http://schemas.openxmlformats.org/officeDocument/2006/relationships" xmlns:w="http://schemas.openxmlformats.org/wordprocessingml/2006/main" xmlns:w14="http://schemas.microsoft.com/office/word/2010/wordml" xmlns:w15="http://schemas.microsoft.com/office/word/2012/wordml" xmlns:w16cex="http://schemas.microsoft.com/office/word/2018/wordml/cex" xmlns:w16cid="http://schemas.microsoft.com/office/word/2016/wordml/cid" xmlns:w16="http://schemas.microsoft.com/office/word/2018/wordml" xmlns:w16sdtdh="http://schemas.microsoft.com/office/word/2020/wordml/sdtdatahash" xmlns:w16se="http://schemas.microsoft.com/office/word/2015/wordml/symex" mc:Ignorable="w14 w15 w16se w16cid w16 w16cex w16sdtdh">
   <w:docDefaults>
     <w:rPrDefault>
       <w:rPr>
@@ -2341,7 +4146,7 @@
       </w:pPr>
     </w:pPrDefault>
   </w:docDefaults>
-  <w:latentStyles w:defLockedState="0" w:defUIPriority="99" w:defSemiHidden="0" w:defUnhideWhenUsed="0" w:defQFormat="0" w:count="371">
+  <w:latentStyles w:defLockedState="0" w:defUIPriority="99" w:defSemiHidden="0" w:defUnhideWhenUsed="0" w:defQFormat="0" w:count="376">
     <w:lsdException w:name="Normal" w:uiPriority="0" w:qFormat="1"/>
     <w:lsdException w:name="heading 1" w:uiPriority="9" w:qFormat="1"/>
     <w:lsdException w:name="heading 2" w:semiHidden="1" w:uiPriority="9" w:unhideWhenUsed="1" w:qFormat="1"/>
@@ -2713,6 +4518,11 @@
     <w:lsdException w:name="List Table 5 Dark Accent 6" w:uiPriority="50"/>
     <w:lsdException w:name="List Table 6 Colorful Accent 6" w:uiPriority="51"/>
     <w:lsdException w:name="List Table 7 Colorful Accent 6" w:uiPriority="52"/>
+    <w:lsdException w:name="Mention" w:semiHidden="1" w:unhideWhenUsed="1"/>
+    <w:lsdException w:name="Smart Hyperlink" w:semiHidden="1" w:unhideWhenUsed="1"/>
+    <w:lsdException w:name="Hashtag" w:semiHidden="1" w:unhideWhenUsed="1"/>
+    <w:lsdException w:name="Unresolved Mention" w:semiHidden="1" w:unhideWhenUsed="1"/>
+    <w:lsdException w:name="Smart Link" w:semiHidden="1" w:unhideWhenUsed="1"/>
   </w:latentStyles>
   <w:style w:type="paragraph" w:default="1" w:styleId="Normal">
     <w:name w:val="Normal"/>
@@ -2744,6 +4554,61 @@
     <w:uiPriority w:val="99"/>
     <w:semiHidden/>
     <w:unhideWhenUsed/>
+  </w:style>
+  <w:style w:type="paragraph" w:styleId="Header">
+    <w:name w:val="header"/>
+    <w:basedOn w:val="Normal"/>
+    <w:link w:val="HeaderChar"/>
+    <w:uiPriority w:val="99"/>
+    <w:unhideWhenUsed/>
+    <w:rsid w:val="00E35341"/>
+    <w:pPr>
+      <w:tabs>
+        <w:tab w:val="center" w:pos="4513"/>
+        <w:tab w:val="right" w:pos="9026"/>
+      </w:tabs>
+      <w:spacing w:after="0" w:line="240" w:lineRule="auto"/>
+    </w:pPr>
+  </w:style>
+  <w:style w:type="character" w:customStyle="1" w:styleId="HeaderChar">
+    <w:name w:val="Header Char"/>
+    <w:basedOn w:val="DefaultParagraphFont"/>
+    <w:link w:val="Header"/>
+    <w:uiPriority w:val="99"/>
+    <w:rsid w:val="00E35341"/>
+  </w:style>
+  <w:style w:type="paragraph" w:styleId="Footer">
+    <w:name w:val="footer"/>
+    <w:basedOn w:val="Normal"/>
+    <w:link w:val="FooterChar"/>
+    <w:uiPriority w:val="99"/>
+    <w:unhideWhenUsed/>
+    <w:rsid w:val="00E35341"/>
+    <w:pPr>
+      <w:tabs>
+        <w:tab w:val="center" w:pos="4513"/>
+        <w:tab w:val="right" w:pos="9026"/>
+      </w:tabs>
+      <w:spacing w:after="0" w:line="240" w:lineRule="auto"/>
+    </w:pPr>
+  </w:style>
+  <w:style w:type="character" w:customStyle="1" w:styleId="FooterChar">
+    <w:name w:val="Footer Char"/>
+    <w:basedOn w:val="DefaultParagraphFont"/>
+    <w:link w:val="Footer"/>
+    <w:uiPriority w:val="99"/>
+    <w:rsid w:val="00E35341"/>
+  </w:style>
+  <w:style w:type="paragraph" w:styleId="ListParagraph">
+    <w:name w:val="List Paragraph"/>
+    <w:basedOn w:val="Normal"/>
+    <w:uiPriority w:val="34"/>
+    <w:qFormat/>
+    <w:rsid w:val="00BC55A6"/>
+    <w:pPr>
+      <w:ind w:left="720"/>
+      <w:contextualSpacing/>
+    </w:pPr>
   </w:style>
 </w:styles>
 </file>

</xml_diff>